<commit_message>
merge problem with solidity
</commit_message>
<xml_diff>
--- a/docs/AvaxSportsBook.docx
+++ b/docs/AvaxSportsBook.docx
@@ -2788,7 +2788,29 @@
           <w:rFonts w:eastAsia="Times New Roman"/>
           <w:color w:val="222222"/>
         </w:rPr>
-        <w:t xml:space="preserve"> bets on major events are statistically accurate and stable. A single human gabbing odds </w:t>
+        <w:t xml:space="preserve"> bets on major events are statistically accurate and stable. </w:t>
+      </w:r>
+      <w:r>
+        <w:rPr>
+          <w:rFonts w:eastAsia="Times New Roman"/>
+          <w:color w:val="222222"/>
+        </w:rPr>
+        <w:t>The peculiar nature of sports odds—their stability and implicit bid-ask spread—avoids the adverse selection problem in standard asset swapping markets with stale quotes.</w:t>
+      </w:r>
+      <w:r>
+        <w:rPr>
+          <w:rStyle w:val="FootnoteReference"/>
+          <w:rFonts w:eastAsia="Times New Roman"/>
+          <w:color w:val="222222"/>
+        </w:rPr>
+        <w:footnoteReference w:id="1"/>
+      </w:r>
+      <w:r>
+        <w:rPr>
+          <w:rFonts w:eastAsia="Times New Roman"/>
+          <w:color w:val="222222"/>
+        </w:rPr>
+        <w:t xml:space="preserve">A single human gabbing odds </w:t>
       </w:r>
       <w:r>
         <w:rPr>
@@ -2906,7 +2928,30 @@
           <w:rFonts w:eastAsia="Times New Roman"/>
           <w:color w:val="222222"/>
         </w:rPr>
-        <w:t xml:space="preserve">For American football and mixed martial arts, the weekly schedule </w:t>
+        <w:t>For American football and mixed martial arts, the</w:t>
+      </w:r>
+      <w:r>
+        <w:rPr>
+          <w:rFonts w:eastAsia="Times New Roman"/>
+          <w:color w:val="222222"/>
+        </w:rPr>
+        <w:t xml:space="preserve"> </w:t>
+      </w:r>
+      <w:proofErr w:type="spellStart"/>
+      <w:r>
+        <w:rPr>
+          <w:rFonts w:eastAsia="Times New Roman"/>
+          <w:color w:val="222222"/>
+        </w:rPr>
+        <w:t>absense</w:t>
+      </w:r>
+      <w:proofErr w:type="spellEnd"/>
+      <w:r>
+        <w:rPr>
+          <w:rFonts w:eastAsia="Times New Roman"/>
+          <w:color w:val="222222"/>
+        </w:rPr>
+        <w:t xml:space="preserve"> of intraweek matches makes it easier to assess the odds on the weekend. This </w:t>
       </w:r>
       <w:r>
         <w:rPr>
@@ -2920,21 +2965,21 @@
           <w:rFonts w:eastAsia="Times New Roman"/>
           <w:color w:val="222222"/>
         </w:rPr>
-        <w:t>, unhurried,</w:t>
-      </w:r>
-      <w:r>
-        <w:rPr>
-          <w:rFonts w:eastAsia="Times New Roman"/>
-          <w:color w:val="222222"/>
-        </w:rPr>
-        <w:t xml:space="preserve"> repeated gam</w:t>
-      </w:r>
-      <w:r>
-        <w:rPr>
-          <w:rFonts w:eastAsia="Times New Roman"/>
-          <w:color w:val="222222"/>
-        </w:rPr>
-        <w:t>e</w:t>
+        <w:t xml:space="preserve"> </w:t>
+      </w:r>
+      <w:r>
+        <w:rPr>
+          <w:rFonts w:eastAsia="Times New Roman"/>
+          <w:color w:val="222222"/>
+        </w:rPr>
+        <w:t>repeated gam</w:t>
+      </w:r>
+      <w:r>
+        <w:rPr>
+          <w:rFonts w:eastAsia="Times New Roman"/>
+          <w:color w:val="222222"/>
+        </w:rPr>
+        <w:t>e for the oracle</w:t>
       </w:r>
       <w:r>
         <w:rPr>
@@ -2951,21 +2996,32 @@
         <w:t xml:space="preserve"> </w:t>
       </w:r>
       <w:r>
-        <w:t xml:space="preserve">The contract is completely </w:t>
+        <w:t>The contract is completely self-contained</w:t>
+      </w:r>
+      <w:r>
+        <w:t xml:space="preserve">, </w:t>
+      </w:r>
+      <w:r>
+        <w:t>with all relevant data on the blockchain</w:t>
+      </w:r>
+      <w:r>
+        <w:t xml:space="preserve">, which combined with its radical </w:t>
       </w:r>
       <w:proofErr w:type="spellStart"/>
       <w:r>
-        <w:t>decentralzed</w:t>
+        <w:t>decentarlization</w:t>
       </w:r>
       <w:proofErr w:type="spellEnd"/>
       <w:r>
-        <w:t xml:space="preserve"> and self-contained</w:t>
-      </w:r>
-      <w:r>
-        <w:t xml:space="preserve">, </w:t>
-      </w:r>
-      <w:r>
-        <w:t>with all relevant data on the blockchain. A</w:t>
+        <w:t xml:space="preserve"> makes it </w:t>
+      </w:r>
+      <w:proofErr w:type="spellStart"/>
+      <w:r>
+        <w:t>uncensorable</w:t>
+      </w:r>
+      <w:proofErr w:type="spellEnd"/>
+      <w:r>
+        <w:t>. A</w:t>
       </w:r>
       <w:r>
         <w:t xml:space="preserve"> contract targeting a </w:t>
@@ -2990,63 +3046,6 @@
       </w:r>
       <w:r>
         <w:t xml:space="preserve"> is small enough to manage and big enough to matter. </w:t>
-      </w:r>
-      <w:r>
-        <w:rPr>
-          <w:rFonts w:eastAsia="Times New Roman"/>
-          <w:color w:val="222222"/>
-        </w:rPr>
-        <w:t xml:space="preserve">The peculiar nature of sports odds—their stability and </w:t>
-      </w:r>
-      <w:r>
-        <w:rPr>
-          <w:rFonts w:eastAsia="Times New Roman"/>
-          <w:color w:val="222222"/>
-        </w:rPr>
-        <w:t>implic</w:t>
-      </w:r>
-      <w:r>
-        <w:rPr>
-          <w:rFonts w:eastAsia="Times New Roman"/>
-          <w:color w:val="222222"/>
-        </w:rPr>
-        <w:t>it</w:t>
-      </w:r>
-      <w:r>
-        <w:rPr>
-          <w:rFonts w:eastAsia="Times New Roman"/>
-          <w:color w:val="222222"/>
-        </w:rPr>
-        <w:t xml:space="preserve"> bid-ask spread</w:t>
-      </w:r>
-      <w:r>
-        <w:rPr>
-          <w:rFonts w:eastAsia="Times New Roman"/>
-          <w:color w:val="222222"/>
-        </w:rPr>
-        <w:t xml:space="preserve">—avoids </w:t>
-      </w:r>
-      <w:r>
-        <w:rPr>
-          <w:rFonts w:eastAsia="Times New Roman"/>
-          <w:color w:val="222222"/>
-        </w:rPr>
-        <w:t>the adverse selection problem in standard asset swapping markets.</w:t>
-      </w:r>
-      <w:r>
-        <w:rPr>
-          <w:rStyle w:val="FootnoteReference"/>
-          <w:rFonts w:eastAsia="Times New Roman"/>
-          <w:color w:val="222222"/>
-        </w:rPr>
-        <w:footnoteReference w:id="1"/>
-      </w:r>
-      <w:r>
-        <w:rPr>
-          <w:rFonts w:eastAsia="Times New Roman"/>
-          <w:color w:val="222222"/>
-        </w:rPr>
-        <w:t xml:space="preserve"> </w:t>
       </w:r>
     </w:p>
     <w:p>
@@ -3879,7 +3878,35 @@
           <w:rFonts w:eastAsia="Times New Roman"/>
           <w:color w:val="222222"/>
         </w:rPr>
-        <w:t xml:space="preserve">to defraud the contract, such irrationality would </w:t>
+        <w:t xml:space="preserve">to defraud the contract, </w:t>
+      </w:r>
+      <w:r>
+        <w:rPr>
+          <w:rFonts w:eastAsia="Times New Roman"/>
+          <w:color w:val="222222"/>
+        </w:rPr>
+        <w:t>this</w:t>
+      </w:r>
+      <w:r>
+        <w:rPr>
+          <w:rFonts w:eastAsia="Times New Roman"/>
+          <w:color w:val="222222"/>
+        </w:rPr>
+        <w:t xml:space="preserve"> </w:t>
+      </w:r>
+      <w:r>
+        <w:rPr>
+          <w:rFonts w:eastAsia="Times New Roman"/>
+          <w:color w:val="222222"/>
+        </w:rPr>
+        <w:t xml:space="preserve">improbable </w:t>
+      </w:r>
+      <w:r>
+        <w:rPr>
+          <w:rFonts w:eastAsia="Times New Roman"/>
+          <w:color w:val="222222"/>
+        </w:rPr>
+        <w:t xml:space="preserve">irrationality would </w:t>
       </w:r>
       <w:proofErr w:type="gramStart"/>
       <w:r>
@@ -4033,65 +4060,68 @@
         <w:t>LPs, so that each week LPs can get a pro-rata share of the token rewards available that week. If all the LPs claim rewards each week, the incentive program will last 20 weeks</w:t>
       </w:r>
       <w:r>
-        <w:t xml:space="preserve">, and no further tokens </w:t>
-      </w:r>
-      <w:r>
-        <w:t xml:space="preserve">can </w:t>
-      </w:r>
-      <w:r>
-        <w:t>be created</w:t>
+        <w:t>, otherwise it will last until all the tokens are distributed. There is no ability to mint more than the one billion initially minted.</w:t>
+      </w:r>
+    </w:p>
+    <w:p>
+      <w:r>
+        <w:t>S</w:t>
+      </w:r>
+      <w:r>
+        <w:t xml:space="preserve">maller governance token holders rarely participate in votes. This makes rational sense because there is a minimum fixed cost to evaluating a proposal, say 20 minutes of </w:t>
+      </w:r>
+      <w:proofErr w:type="gramStart"/>
+      <w:r>
+        <w:t>time</w:t>
+      </w:r>
+      <w:r>
+        <w:t>.</w:t>
+      </w:r>
+      <w:r>
+        <w:t>.</w:t>
+      </w:r>
+      <w:proofErr w:type="gramEnd"/>
+      <w:r>
+        <w:t xml:space="preserve"> </w:t>
+      </w:r>
+      <w:r>
+        <w:t>A</w:t>
+      </w:r>
+      <w:r>
+        <w:t xml:space="preserve">ssuming 4 votes a week, the implicit hourly wage </w:t>
+      </w:r>
+      <w:r>
+        <w:t xml:space="preserve">for this service </w:t>
+      </w:r>
+      <w:r>
+        <w:t xml:space="preserve">would be under $1 for </w:t>
+      </w:r>
+      <w:r>
+        <w:t>someone with less than $1</w:t>
+      </w:r>
+      <w:r>
+        <w:t>000</w:t>
+      </w:r>
+      <w:r>
+        <w:t xml:space="preserve"> worth of tokens</w:t>
       </w:r>
       <w:r>
         <w:t xml:space="preserve">. </w:t>
       </w:r>
-    </w:p>
-    <w:p>
-      <w:r>
-        <w:t>S</w:t>
-      </w:r>
-      <w:r>
-        <w:t xml:space="preserve">maller governance token holders rarely participate in votes. This makes rational sense because there is a minimum fixed cost to evaluating a proposal, say 20 minutes of </w:t>
-      </w:r>
-      <w:proofErr w:type="gramStart"/>
-      <w:r>
-        <w:t>time</w:t>
-      </w:r>
-      <w:r>
-        <w:t>.</w:t>
-      </w:r>
-      <w:r>
-        <w:t>.</w:t>
-      </w:r>
-      <w:proofErr w:type="gramEnd"/>
-      <w:r>
-        <w:t xml:space="preserve"> </w:t>
-      </w:r>
-      <w:r>
-        <w:t>A</w:t>
-      </w:r>
-      <w:r>
-        <w:t xml:space="preserve">ssuming 4 votes a week, the implicit hourly wage </w:t>
-      </w:r>
-      <w:r>
-        <w:t xml:space="preserve">for this service </w:t>
-      </w:r>
-      <w:r>
-        <w:t xml:space="preserve">would be under $1 for </w:t>
-      </w:r>
-      <w:r>
-        <w:t>someone with less than $1</w:t>
-      </w:r>
-      <w:r>
-        <w:t>000</w:t>
-      </w:r>
-      <w:r>
-        <w:t xml:space="preserve"> worth of tokens</w:t>
-      </w:r>
-      <w:r>
-        <w:t xml:space="preserve">. </w:t>
-      </w:r>
-      <w:r>
-        <w:t xml:space="preserve">The voting incentive for small token holders would create an incentive for automated voting mechanism, which </w:t>
+      <w:r>
+        <w:t xml:space="preserve">The voting incentive for small token holders would create an incentive for </w:t>
+      </w:r>
+      <w:r>
+        <w:t xml:space="preserve">an </w:t>
+      </w:r>
+      <w:r>
+        <w:t xml:space="preserve">automated voting </w:t>
+      </w:r>
+      <w:r>
+        <w:t>protocol</w:t>
+      </w:r>
+      <w:r>
+        <w:t xml:space="preserve">, which </w:t>
       </w:r>
       <w:r>
         <w:t>creates an attack surface for hackers</w:t>
@@ -4786,6 +4816,12 @@
     </w:p>
     <w:p>
       <w:pPr>
+        <w:spacing w:after="0"/>
+        <w:ind w:left="180"/>
+      </w:pPr>
+    </w:p>
+    <w:p>
+      <w:pPr>
         <w:pStyle w:val="Heading3"/>
       </w:pPr>
       <w:r>
@@ -4829,6 +4865,7 @@
         <w:pStyle w:val="Heading3"/>
       </w:pPr>
       <w:r>
+        <w:lastRenderedPageBreak/>
         <w:t xml:space="preserve">No </w:t>
       </w:r>
       <w:proofErr w:type="gramStart"/>
@@ -4874,7 +4911,6 @@
         <w:pStyle w:val="Heading3"/>
       </w:pPr>
       <w:r>
-        <w:lastRenderedPageBreak/>
         <w:t>No stablecoins</w:t>
       </w:r>
     </w:p>
@@ -5137,6 +5173,7 @@
         </w:rPr>
       </w:pPr>
       <w:r>
+        <w:lastRenderedPageBreak/>
         <w:t>Incentive compatibility is vital to low-cost enforcement of contracts, and historically this mechanism centered on reputation, not contract law administered by the state.</w:t>
       </w:r>
       <w:r>
@@ -5167,15 +5204,7 @@
           <w:rFonts w:eastAsia="Times New Roman"/>
           <w:color w:val="222222"/>
         </w:rPr>
-        <w:t xml:space="preserve">; if the oracle does not </w:t>
-      </w:r>
-      <w:r>
-        <w:rPr>
-          <w:rFonts w:eastAsia="Times New Roman"/>
-          <w:color w:val="222222"/>
-        </w:rPr>
-        <w:lastRenderedPageBreak/>
-        <w:t>cheat, bettors and LPs cannot cheat</w:t>
+        <w:t>; if the oracle does not cheat, bettors and LPs cannot cheat</w:t>
       </w:r>
       <w:r>
         <w:rPr>
@@ -5301,235 +5330,467 @@
         <w:t xml:space="preserve"> the </w:t>
       </w:r>
       <w:r>
-        <w:t>socially optimum strategy.</w:t>
+        <w:t>socially optimum strategy. A</w:t>
+      </w:r>
+      <w:r>
+        <w:t xml:space="preserve"> properly incented game </w:t>
+      </w:r>
+      <w:proofErr w:type="gramStart"/>
+      <w:r>
+        <w:t xml:space="preserve">ensures that </w:t>
+      </w:r>
+      <w:r>
+        <w:t>for all players</w:t>
+      </w:r>
+      <w:r>
+        <w:t xml:space="preserve"> at all times</w:t>
+      </w:r>
+      <w:proofErr w:type="gramEnd"/>
+      <w:r>
+        <w:t xml:space="preserve">, </w:t>
+      </w:r>
+      <w:r>
+        <w:t xml:space="preserve">cooperating has </w:t>
+      </w:r>
+      <w:r>
+        <w:t>a higher present value</w:t>
+      </w:r>
+      <w:r>
+        <w:t xml:space="preserve"> than </w:t>
+      </w:r>
+      <w:r>
+        <w:t xml:space="preserve">cheating. </w:t>
+      </w:r>
+      <w:r>
+        <w:t xml:space="preserve">This is </w:t>
+      </w:r>
+      <w:r>
+        <w:t xml:space="preserve">selfishly motivated </w:t>
+      </w:r>
+      <w:r>
+        <w:t>reciprocal altruism</w:t>
+      </w:r>
+      <w:r>
+        <w:t>—I</w:t>
+      </w:r>
+      <w:r>
+        <w:t xml:space="preserve"> play nice because I expect you to play nice</w:t>
+      </w:r>
+      <w:r>
+        <w:t>—enforced by the threat of punishment</w:t>
+      </w:r>
+      <w:r>
+        <w:t>.</w:t>
+      </w:r>
+    </w:p>
+    <w:p>
+      <w:r>
+        <w:t xml:space="preserve">Creating a game where honesty is an oracle's best strategy is straightforward; the keys are simplicity and </w:t>
+      </w:r>
+      <w:r>
+        <w:t xml:space="preserve">a </w:t>
+      </w:r>
+      <w:r>
+        <w:t xml:space="preserve">repeated game, which leads to easy monitoring and </w:t>
+      </w:r>
+      <w:r>
+        <w:t xml:space="preserve">credible punishment anticipation for a fraudulent oracle data submission. </w:t>
+      </w:r>
+      <w:r>
+        <w:t>Addi</w:t>
+      </w:r>
+      <w:r>
+        <w:t>tional</w:t>
+      </w:r>
+      <w:r>
+        <w:t xml:space="preserve"> parties, tokens, </w:t>
+      </w:r>
+      <w:r>
+        <w:t>or</w:t>
+      </w:r>
+      <w:r>
+        <w:t xml:space="preserve"> scope increases cost, complexity, and delay.</w:t>
       </w:r>
       <w:r>
         <w:t xml:space="preserve"> </w:t>
       </w:r>
       <w:r>
-        <w:t>D</w:t>
-      </w:r>
-      <w:r>
-        <w:t>efecting/defaulting implies the loss of the benefit of future interactions, the present value of which is just like collateral on a loan</w:t>
-      </w:r>
-      <w:r>
-        <w:t>. A</w:t>
-      </w:r>
-      <w:r>
-        <w:t xml:space="preserve"> properly incented game </w:t>
-      </w:r>
-      <w:proofErr w:type="gramStart"/>
-      <w:r>
-        <w:t xml:space="preserve">ensures that </w:t>
-      </w:r>
-      <w:r>
-        <w:t>for all players</w:t>
-      </w:r>
-      <w:r>
-        <w:t xml:space="preserve"> at all times</w:t>
-      </w:r>
-      <w:proofErr w:type="gramEnd"/>
-      <w:r>
-        <w:t xml:space="preserve">, </w:t>
-      </w:r>
-      <w:r>
-        <w:t xml:space="preserve">cooperating has </w:t>
-      </w:r>
-      <w:r>
-        <w:t>a higher present value</w:t>
-      </w:r>
-      <w:r>
-        <w:t xml:space="preserve"> than </w:t>
-      </w:r>
-      <w:r>
-        <w:t xml:space="preserve">cheating. </w:t>
-      </w:r>
-      <w:r>
-        <w:t xml:space="preserve">This is </w:t>
-      </w:r>
-      <w:r>
-        <w:t xml:space="preserve">selfishly motivated </w:t>
-      </w:r>
-      <w:r>
-        <w:t>reciprocal altruism</w:t>
-      </w:r>
-      <w:r>
-        <w:t>—I</w:t>
-      </w:r>
-      <w:r>
-        <w:t xml:space="preserve"> play nice because I expect you to play nice</w:t>
-      </w:r>
-      <w:r>
-        <w:t>—enforced by the threat of punishment</w:t>
+        <w:t>Defecting/defaulting implies the loss of the benefit of future interactions, the present value of which acts like over-collateralization on a loan</w:t>
+      </w:r>
+      <w:r>
+        <w:t xml:space="preserve">. </w:t>
+      </w:r>
+      <w:r>
+        <w:t>T</w:t>
+      </w:r>
+      <w:r>
+        <w:t xml:space="preserve">he </w:t>
+      </w:r>
+      <w:r>
+        <w:t>potential cheat</w:t>
+      </w:r>
+      <w:r>
+        <w:t xml:space="preserve"> gain is </w:t>
+      </w:r>
+      <w:r>
+        <w:t>less than the present value of future revenue foregone even if the oracle were centralized. Incentive compatibility is critical to low-cost enforcement of contracts, and historically this centered on reputation, not contract law administered by the state</w:t>
       </w:r>
       <w:r>
         <w:t>.</w:t>
       </w:r>
     </w:p>
     <w:p>
-      <w:r>
-        <w:t xml:space="preserve">Creating a game where honesty is an oracle's best strategy is straightforward; the keys are simplicity and </w:t>
-      </w:r>
-      <w:r>
-        <w:t xml:space="preserve">a </w:t>
-      </w:r>
-      <w:r>
-        <w:t>repeated game, which leads to easy monitoring and a strong incentive towards punishing cheaters. Addi</w:t>
-      </w:r>
-      <w:r>
-        <w:t>tional</w:t>
-      </w:r>
-      <w:r>
-        <w:t xml:space="preserve"> parties, tokens, </w:t>
-      </w:r>
-      <w:r>
-        <w:t>or</w:t>
-      </w:r>
-      <w:r>
-        <w:t xml:space="preserve"> scope increases cost, complexity, and delay. </w:t>
-      </w:r>
-      <w:r>
-        <w:t>By putting players into a</w:t>
-      </w:r>
-      <w:r>
+      <w:pPr>
+        <w:rPr>
+          <w:rFonts w:eastAsia="Times New Roman"/>
+          <w:color w:val="222222"/>
+        </w:rPr>
+      </w:pPr>
+      <w:r>
+        <w:rPr>
+          <w:rFonts w:eastAsia="Times New Roman"/>
+          <w:color w:val="222222"/>
+        </w:rPr>
+        <w:t xml:space="preserve">Consider the following cost-benefit analysis for </w:t>
+      </w:r>
+      <w:r>
+        <w:rPr>
+          <w:rFonts w:eastAsia="Times New Roman"/>
+          <w:color w:val="222222"/>
+        </w:rPr>
+        <w:t>ASB</w:t>
+      </w:r>
+      <w:r>
+        <w:rPr>
+          <w:rFonts w:eastAsia="Times New Roman"/>
+          <w:color w:val="222222"/>
+        </w:rPr>
+        <w:t xml:space="preserve">'s oracle. A conservative equity price/earnings (P/E) ratio is 10. Assume a betting contract has 100 </w:t>
+      </w:r>
+      <w:r>
+        <w:rPr>
+          <w:rFonts w:eastAsia="Times New Roman"/>
+          <w:color w:val="222222"/>
+        </w:rPr>
+        <w:t xml:space="preserve">in net exposure, which we will conservatively assume is the book’s </w:t>
+      </w:r>
+      <w:r>
+        <w:rPr>
+          <w:rFonts w:eastAsia="Times New Roman"/>
+          <w:color w:val="222222"/>
+        </w:rPr>
+        <w:t xml:space="preserve">average </w:t>
+      </w:r>
+      <w:r>
+        <w:rPr>
+          <w:rFonts w:eastAsia="Times New Roman"/>
+          <w:color w:val="222222"/>
+        </w:rPr>
+        <w:t>gross betting</w:t>
+      </w:r>
+      <w:r>
+        <w:rPr>
+          <w:rFonts w:eastAsia="Times New Roman"/>
+          <w:color w:val="222222"/>
+        </w:rPr>
+        <w:t xml:space="preserve"> exposure (no offsetting bets that generate reward but no risk to the LPs)</w:t>
+      </w:r>
+      <w:r>
+        <w:rPr>
+          <w:rFonts w:eastAsia="Times New Roman"/>
+          <w:color w:val="222222"/>
+        </w:rPr>
+        <w:t xml:space="preserve">. As the oracle's fee is about half of the </w:t>
+      </w:r>
+      <w:proofErr w:type="spellStart"/>
+      <w:r>
+        <w:rPr>
+          <w:rFonts w:eastAsia="Times New Roman"/>
+          <w:color w:val="222222"/>
+        </w:rPr>
+        <w:t>vig</w:t>
+      </w:r>
+      <w:proofErr w:type="spellEnd"/>
+      <w:r>
+        <w:rPr>
+          <w:rFonts w:eastAsia="Times New Roman"/>
+          <w:color w:val="222222"/>
+        </w:rPr>
+        <w:t xml:space="preserve">, this would average about 2.5 AVAX in weekly revenue. Given 50 settlement events over the year, this annualizes to 125 AVAX. Given a 10 </w:t>
+      </w:r>
+      <w:r>
+        <w:rPr>
+          <w:rFonts w:eastAsia="Times New Roman"/>
+          <w:color w:val="222222"/>
+        </w:rPr>
+        <w:t>price/earnings ratio</w:t>
+      </w:r>
+      <w:r>
+        <w:rPr>
+          <w:rFonts w:eastAsia="Times New Roman"/>
+          <w:color w:val="222222"/>
+        </w:rPr>
+        <w:t>, this values the oracle collective at 1,250 AVAX. The maximum potential cheating revenue in this example is 100 AVAX, so the LPs have net exposure to the wrong side of every bet</w:t>
+      </w:r>
+      <w:r>
+        <w:rPr>
+          <w:rFonts w:eastAsia="Times New Roman"/>
+          <w:color w:val="222222"/>
+        </w:rPr>
+        <w:t xml:space="preserve"> made by the cheating oracle’s sock puppet bettor</w:t>
+      </w:r>
+      <w:r>
+        <w:rPr>
+          <w:rFonts w:eastAsia="Times New Roman"/>
+          <w:color w:val="222222"/>
+        </w:rPr>
+        <w:t xml:space="preserve">. </w:t>
+      </w:r>
+    </w:p>
+    <w:p>
+      <w:pPr>
+        <w:rPr>
+          <w:rFonts w:eastAsia="Times New Roman"/>
+          <w:color w:val="222222"/>
+        </w:rPr>
+      </w:pPr>
+      <w:r>
+        <w:rPr>
+          <w:rFonts w:eastAsia="Times New Roman"/>
+          <w:color w:val="222222"/>
+        </w:rPr>
+        <w:t xml:space="preserve">Such a scam would be conspicuous in the readable event logs, and no rational person would use this contract again, making the value of the oracle token zero. </w:t>
+      </w:r>
+      <w:r>
+        <w:rPr>
+          <w:rFonts w:eastAsia="Times New Roman"/>
+          <w:color w:val="222222"/>
+        </w:rPr>
+        <w:t xml:space="preserve">Unlike oracles that service many contracts, there is no plausible deniability by the oracle. That is, the oracle is ‘all in’ on this </w:t>
+      </w:r>
+      <w:r>
+        <w:rPr>
+          <w:rFonts w:eastAsia="Times New Roman"/>
+          <w:color w:val="222222"/>
+        </w:rPr>
+        <w:t>betting</w:t>
+      </w:r>
+      <w:r>
+        <w:rPr>
+          <w:rFonts w:eastAsia="Times New Roman"/>
+          <w:color w:val="222222"/>
+        </w:rPr>
+        <w:t xml:space="preserve"> contract. There is no reason for allowing incorrect data</w:t>
+      </w:r>
+      <w:r>
+        <w:rPr>
+          <w:rFonts w:eastAsia="Times New Roman"/>
+          <w:color w:val="222222"/>
+        </w:rPr>
+        <w:t xml:space="preserve"> to get voted to the betting contract outside of a conscious intent or radical incompetence</w:t>
+      </w:r>
+      <w:r>
+        <w:rPr>
+          <w:rFonts w:eastAsia="Times New Roman"/>
+          <w:color w:val="222222"/>
+        </w:rPr>
+        <w:t>, especially given the low verification costs generated by the restrictions on timing and event coverage, and how all oracle voters will have significant token stakes (at least 4% of outstanding tokens)</w:t>
+      </w:r>
+      <w:r>
+        <w:rPr>
+          <w:rFonts w:eastAsia="Times New Roman"/>
+          <w:color w:val="222222"/>
+        </w:rPr>
+        <w:t xml:space="preserve">. </w:t>
+      </w:r>
+      <w:r>
+        <w:rPr>
+          <w:rFonts w:eastAsia="Times New Roman"/>
+          <w:color w:val="222222"/>
+        </w:rPr>
+        <w:t>A voting majority's oracle token has a present value of 625 AVAX</w:t>
+      </w:r>
+      <w:r>
+        <w:rPr>
+          <w:rFonts w:eastAsia="Times New Roman"/>
+          <w:color w:val="222222"/>
+        </w:rPr>
+        <w:t xml:space="preserve"> in the above </w:t>
+      </w:r>
+      <w:r>
+        <w:rPr>
+          <w:rFonts w:eastAsia="Times New Roman"/>
+          <w:color w:val="222222"/>
+        </w:rPr>
+        <w:lastRenderedPageBreak/>
+        <w:t>example</w:t>
+      </w:r>
+      <w:r>
+        <w:rPr>
+          <w:rFonts w:eastAsia="Times New Roman"/>
+          <w:color w:val="222222"/>
+        </w:rPr>
+        <w:t>,</w:t>
+      </w:r>
+      <w:r>
+        <w:rPr>
+          <w:rFonts w:eastAsia="Times New Roman"/>
+          <w:color w:val="222222"/>
+        </w:rPr>
+        <w:t xml:space="preserve"> significantly more than the 100 AVAX in a cheat.</w:t>
+      </w:r>
+      <w:r>
+        <w:rPr>
+          <w:rStyle w:val="FootnoteReference"/>
+          <w:rFonts w:eastAsia="Times New Roman"/>
+          <w:color w:val="222222"/>
+        </w:rPr>
+        <w:footnoteReference w:id="8"/>
+      </w:r>
+      <w:r>
+        <w:rPr>
+          <w:rFonts w:eastAsia="Times New Roman"/>
+          <w:color w:val="222222"/>
+        </w:rPr>
         <w:t xml:space="preserve"> </w:t>
       </w:r>
       <w:r>
-        <w:t>simple, predictable, and slow repeated</w:t>
-      </w:r>
-      <w:r>
-        <w:t xml:space="preserve"> game, a</w:t>
-      </w:r>
-      <w:r>
-        <w:t>n oracle cheat is</w:t>
-      </w:r>
-      <w:r>
-        <w:t xml:space="preserve"> dominated by cooperating because </w:t>
-      </w:r>
-      <w:r>
-        <w:t>it it eas</w:t>
-      </w:r>
-      <w:r>
-        <w:t>y</w:t>
-      </w:r>
-      <w:r>
-        <w:t xml:space="preserve"> to monitor. T</w:t>
-      </w:r>
-      <w:r>
-        <w:t xml:space="preserve">he </w:t>
-      </w:r>
-      <w:r>
-        <w:t>potential cheat</w:t>
-      </w:r>
-      <w:r>
-        <w:t xml:space="preserve"> gain is </w:t>
-      </w:r>
-      <w:r>
-        <w:t>less than the present value of future revenue foregone even if the oracle were centralized. Incentive compatibility is critical to low-cost enforcement of contracts, and historically this centered on reputation, not contract law administered by the state</w:t>
-      </w:r>
-      <w:r>
-        <w:t>.</w:t>
-      </w:r>
-    </w:p>
-    <w:p>
-      <w:pPr>
-        <w:rPr>
-          <w:rFonts w:eastAsia="Times New Roman"/>
-          <w:color w:val="222222"/>
-        </w:rPr>
-      </w:pPr>
-      <w:r>
-        <w:rPr>
-          <w:rFonts w:eastAsia="Times New Roman"/>
-          <w:color w:val="222222"/>
-        </w:rPr>
-        <w:t xml:space="preserve">Consider the following cost-benefit analysis for </w:t>
-      </w:r>
-      <w:r>
-        <w:rPr>
-          <w:rFonts w:eastAsia="Times New Roman"/>
-          <w:color w:val="222222"/>
-        </w:rPr>
-        <w:t>ASB</w:t>
-      </w:r>
-      <w:r>
-        <w:rPr>
-          <w:rFonts w:eastAsia="Times New Roman"/>
-          <w:color w:val="222222"/>
-        </w:rPr>
-        <w:t xml:space="preserve">'s oracle. A conservative equity price/earnings (P/E) ratio is 10. Assume a betting contract has 100 </w:t>
-      </w:r>
-      <w:r>
-        <w:rPr>
-          <w:rFonts w:eastAsia="Times New Roman"/>
-          <w:color w:val="222222"/>
-        </w:rPr>
-        <w:t xml:space="preserve">in net exposure, which we will conservatively assume is the book’s </w:t>
-      </w:r>
-      <w:r>
-        <w:rPr>
-          <w:rFonts w:eastAsia="Times New Roman"/>
-          <w:color w:val="222222"/>
-        </w:rPr>
-        <w:t xml:space="preserve">average </w:t>
-      </w:r>
-      <w:r>
-        <w:rPr>
-          <w:rFonts w:eastAsia="Times New Roman"/>
-          <w:color w:val="222222"/>
-        </w:rPr>
-        <w:t>gross betting</w:t>
-      </w:r>
-      <w:r>
-        <w:rPr>
-          <w:rFonts w:eastAsia="Times New Roman"/>
-          <w:color w:val="222222"/>
-        </w:rPr>
-        <w:t xml:space="preserve"> exposure (no offsetting bets that generate reward but no risk to the LPs)</w:t>
-      </w:r>
-      <w:r>
-        <w:rPr>
-          <w:rFonts w:eastAsia="Times New Roman"/>
-          <w:color w:val="222222"/>
-        </w:rPr>
-        <w:t xml:space="preserve">. As the oracle's fee is about half of the </w:t>
-      </w:r>
-      <w:proofErr w:type="spellStart"/>
-      <w:r>
-        <w:rPr>
-          <w:rFonts w:eastAsia="Times New Roman"/>
-          <w:color w:val="222222"/>
-        </w:rPr>
-        <w:t>vig</w:t>
-      </w:r>
-      <w:proofErr w:type="spellEnd"/>
-      <w:r>
-        <w:rPr>
-          <w:rFonts w:eastAsia="Times New Roman"/>
-          <w:color w:val="222222"/>
-        </w:rPr>
-        <w:t xml:space="preserve">, this would average about 2.5 AVAX in weekly revenue. Given 50 settlement events over the year, this annualizes to 125 AVAX. Given a 10 </w:t>
-      </w:r>
-      <w:r>
-        <w:rPr>
-          <w:rFonts w:eastAsia="Times New Roman"/>
-          <w:color w:val="222222"/>
-        </w:rPr>
-        <w:t>price/earnings ratio</w:t>
-      </w:r>
-      <w:r>
-        <w:rPr>
-          <w:rFonts w:eastAsia="Times New Roman"/>
-          <w:color w:val="222222"/>
-        </w:rPr>
-        <w:t>, this values the oracle collective at 1,250 AVAX. The maximum potential cheating revenue in this example is 100 AVAX, so the LPs have net exposure to the wrong side of every bet</w:t>
-      </w:r>
-      <w:r>
-        <w:rPr>
-          <w:rFonts w:eastAsia="Times New Roman"/>
-          <w:color w:val="222222"/>
-        </w:rPr>
-        <w:t xml:space="preserve"> made by the cheating oracle’s sock puppet bettor</w:t>
+        <w:rPr>
+          <w:rFonts w:eastAsia="Times New Roman"/>
+          <w:color w:val="222222"/>
+        </w:rPr>
+        <w:t>Honest reporting is the dominant strategy in the improbable worst-case scenario described above.</w:t>
+      </w:r>
+    </w:p>
+    <w:p>
+      <w:pPr>
+        <w:rPr>
+          <w:rFonts w:eastAsia="Times New Roman"/>
+          <w:color w:val="222222"/>
+        </w:rPr>
+      </w:pPr>
+      <w:r>
+        <w:t xml:space="preserve">The oracle voters have, literally, all day to evaluate a data submission that can be evaluated in a couple of minutes. A majority 'no' vote among </w:t>
+      </w:r>
+      <w:r>
+        <w:t>token holders</w:t>
+      </w:r>
+      <w:r>
+        <w:t xml:space="preserve"> cast penalizes the proposer of the data.</w:t>
+      </w:r>
+      <w:r>
+        <w:rPr>
+          <w:rStyle w:val="FootnoteReference"/>
+        </w:rPr>
+        <w:footnoteReference w:id="9"/>
+      </w:r>
+      <w:r>
+        <w:t xml:space="preserve"> </w:t>
+      </w:r>
+      <w:r>
+        <w:rPr>
+          <w:rFonts w:eastAsia="Times New Roman"/>
+          <w:color w:val="222222"/>
+        </w:rPr>
+        <w:t xml:space="preserve">The </w:t>
+      </w:r>
+      <w:r>
+        <w:rPr>
+          <w:rFonts w:eastAsia="Times New Roman"/>
+          <w:color w:val="222222"/>
+        </w:rPr>
+        <w:t xml:space="preserve">limited </w:t>
+      </w:r>
+      <w:r>
+        <w:rPr>
+          <w:rFonts w:eastAsia="Times New Roman"/>
+          <w:color w:val="222222"/>
+        </w:rPr>
+        <w:t>focus</w:t>
+      </w:r>
+      <w:r>
+        <w:rPr>
+          <w:rFonts w:eastAsia="Times New Roman"/>
+          <w:color w:val="222222"/>
+        </w:rPr>
+        <w:t xml:space="preserve"> of events, timing </w:t>
+      </w:r>
+      <w:r>
+        <w:rPr>
+          <w:rFonts w:eastAsia="Times New Roman"/>
+          <w:color w:val="222222"/>
+        </w:rPr>
+        <w:t xml:space="preserve">of oracle submissions remove any plausible deniability for the oracle cheat action in any single event each week. </w:t>
+      </w:r>
+      <w:r>
+        <w:rPr>
+          <w:rFonts w:eastAsia="Times New Roman"/>
+          <w:color w:val="222222"/>
+        </w:rPr>
+        <w:t>I provide a</w:t>
+      </w:r>
+      <w:r>
+        <w:rPr>
+          <w:rFonts w:eastAsia="Times New Roman"/>
+          <w:color w:val="222222"/>
+        </w:rPr>
+        <w:t xml:space="preserve"> spreadsheet </w:t>
+      </w:r>
+      <w:r>
+        <w:rPr>
+          <w:rFonts w:eastAsia="Times New Roman"/>
+          <w:color w:val="222222"/>
+        </w:rPr>
+        <w:t xml:space="preserve">where a noob can input the </w:t>
+      </w:r>
+      <w:r>
+        <w:rPr>
+          <w:rFonts w:eastAsia="Times New Roman"/>
+          <w:color w:val="222222"/>
+        </w:rPr>
+        <w:t>weekend’s matches and generat</w:t>
+      </w:r>
+      <w:r>
+        <w:rPr>
+          <w:rFonts w:eastAsia="Times New Roman"/>
+          <w:color w:val="222222"/>
+        </w:rPr>
+        <w:t>e</w:t>
+      </w:r>
+      <w:r>
+        <w:rPr>
+          <w:rFonts w:eastAsia="Times New Roman"/>
+          <w:color w:val="222222"/>
+        </w:rPr>
+        <w:t xml:space="preserve"> the</w:t>
+      </w:r>
+      <w:r>
+        <w:rPr>
+          <w:rFonts w:eastAsia="Times New Roman"/>
+          <w:color w:val="222222"/>
+        </w:rPr>
+        <w:t xml:space="preserve"> relevant data into a text file, which a </w:t>
+      </w:r>
+      <w:r>
+        <w:rPr>
+          <w:rFonts w:eastAsia="Times New Roman"/>
+          <w:color w:val="222222"/>
+        </w:rPr>
+        <w:t xml:space="preserve">python program </w:t>
+      </w:r>
+      <w:r>
+        <w:rPr>
+          <w:rFonts w:eastAsia="Times New Roman"/>
+          <w:color w:val="222222"/>
+        </w:rPr>
+        <w:t>then sends to the contract. As there is only one submission allowed per day, and a single oracle token holder sends the data, the average oracle token holder merely evaluates the day’s submission for obvious fraud, and then votes with a click</w:t>
+      </w:r>
+      <w:r>
+        <w:rPr>
+          <w:rFonts w:eastAsia="Times New Roman"/>
+          <w:color w:val="222222"/>
+        </w:rPr>
+        <w:t xml:space="preserve"> on the website or python programs in the GitHub</w:t>
       </w:r>
       <w:r>
         <w:rPr>
@@ -5537,245 +5798,6 @@
           <w:color w:val="222222"/>
         </w:rPr>
         <w:t xml:space="preserve">. </w:t>
-      </w:r>
-    </w:p>
-    <w:p>
-      <w:pPr>
-        <w:rPr>
-          <w:rFonts w:eastAsia="Times New Roman"/>
-          <w:color w:val="222222"/>
-        </w:rPr>
-      </w:pPr>
-      <w:r>
-        <w:rPr>
-          <w:rFonts w:eastAsia="Times New Roman"/>
-          <w:color w:val="222222"/>
-        </w:rPr>
-        <w:t xml:space="preserve">Such a scam would be conspicuous in the readable event logs, and no rational person would use this contract again, making the value of the oracle token zero. </w:t>
-      </w:r>
-      <w:r>
-        <w:rPr>
-          <w:rFonts w:eastAsia="Times New Roman"/>
-          <w:color w:val="222222"/>
-        </w:rPr>
-        <w:t xml:space="preserve">Unlike oracles that service many contracts, there is no plausible deniability by the oracle. That is, the oracle is ‘all in’ on this </w:t>
-      </w:r>
-      <w:r>
-        <w:rPr>
-          <w:rFonts w:eastAsia="Times New Roman"/>
-          <w:color w:val="222222"/>
-        </w:rPr>
-        <w:t>betting</w:t>
-      </w:r>
-      <w:r>
-        <w:rPr>
-          <w:rFonts w:eastAsia="Times New Roman"/>
-          <w:color w:val="222222"/>
-        </w:rPr>
-        <w:t xml:space="preserve"> contract. There is no reason for allowing incorrect data</w:t>
-      </w:r>
-      <w:r>
-        <w:rPr>
-          <w:rFonts w:eastAsia="Times New Roman"/>
-          <w:color w:val="222222"/>
-        </w:rPr>
-        <w:t xml:space="preserve"> to get voted to the betting contract outside of a conscious intent or radical incompetence</w:t>
-      </w:r>
-      <w:r>
-        <w:rPr>
-          <w:rFonts w:eastAsia="Times New Roman"/>
-          <w:color w:val="222222"/>
-        </w:rPr>
-        <w:t>, especially given the low verification costs generated by the restrictions on timing and event coverage, and how all oracle voters will have significant token stakes (at least 4% of outstanding tokens)</w:t>
-      </w:r>
-      <w:r>
-        <w:rPr>
-          <w:rFonts w:eastAsia="Times New Roman"/>
-          <w:color w:val="222222"/>
-        </w:rPr>
-        <w:t xml:space="preserve">. </w:t>
-      </w:r>
-      <w:r>
-        <w:rPr>
-          <w:rFonts w:eastAsia="Times New Roman"/>
-          <w:color w:val="222222"/>
-        </w:rPr>
-        <w:t>A voting majority's oracle token has a present value of 625 AVAX</w:t>
-      </w:r>
-      <w:r>
-        <w:rPr>
-          <w:rFonts w:eastAsia="Times New Roman"/>
-          <w:color w:val="222222"/>
-        </w:rPr>
-        <w:t xml:space="preserve"> in the above example</w:t>
-      </w:r>
-      <w:r>
-        <w:rPr>
-          <w:rFonts w:eastAsia="Times New Roman"/>
-          <w:color w:val="222222"/>
-        </w:rPr>
-        <w:t>,</w:t>
-      </w:r>
-      <w:r>
-        <w:rPr>
-          <w:rFonts w:eastAsia="Times New Roman"/>
-          <w:color w:val="222222"/>
-        </w:rPr>
-        <w:t xml:space="preserve"> significantly more than the 100 AVAX in a cheat.</w:t>
-      </w:r>
-      <w:r>
-        <w:rPr>
-          <w:rStyle w:val="FootnoteReference"/>
-          <w:rFonts w:eastAsia="Times New Roman"/>
-          <w:color w:val="222222"/>
-        </w:rPr>
-        <w:footnoteReference w:id="8"/>
-      </w:r>
-      <w:r>
-        <w:rPr>
-          <w:rFonts w:eastAsia="Times New Roman"/>
-          <w:color w:val="222222"/>
-        </w:rPr>
-        <w:t xml:space="preserve"> </w:t>
-      </w:r>
-      <w:r>
-        <w:rPr>
-          <w:rFonts w:eastAsia="Times New Roman"/>
-          <w:color w:val="222222"/>
-        </w:rPr>
-        <w:t>Honest reporting is the dominant strategy in the improbable worst-case scenario described above.</w:t>
-      </w:r>
-    </w:p>
-    <w:p>
-      <w:pPr>
-        <w:rPr>
-          <w:rFonts w:eastAsia="Times New Roman"/>
-          <w:color w:val="222222"/>
-        </w:rPr>
-      </w:pPr>
-      <w:r>
-        <w:t xml:space="preserve">The oracle voters have, literally, all day to evaluate a data submission that can be evaluated in a couple of minutes. A majority 'no' vote among </w:t>
-      </w:r>
-      <w:r>
-        <w:t>token holders</w:t>
-      </w:r>
-      <w:r>
-        <w:t xml:space="preserve"> cast penalizes the proposer of the data.</w:t>
-      </w:r>
-      <w:r>
-        <w:rPr>
-          <w:rStyle w:val="FootnoteReference"/>
-        </w:rPr>
-        <w:footnoteReference w:id="9"/>
-      </w:r>
-      <w:r>
-        <w:t xml:space="preserve"> </w:t>
-      </w:r>
-      <w:r>
-        <w:rPr>
-          <w:rFonts w:eastAsia="Times New Roman"/>
-          <w:color w:val="222222"/>
-        </w:rPr>
-        <w:t xml:space="preserve">The </w:t>
-      </w:r>
-      <w:r>
-        <w:rPr>
-          <w:rFonts w:eastAsia="Times New Roman"/>
-          <w:color w:val="222222"/>
-        </w:rPr>
-        <w:t xml:space="preserve">limited </w:t>
-      </w:r>
-      <w:r>
-        <w:rPr>
-          <w:rFonts w:eastAsia="Times New Roman"/>
-          <w:color w:val="222222"/>
-        </w:rPr>
-        <w:t>focus</w:t>
-      </w:r>
-      <w:r>
-        <w:rPr>
-          <w:rFonts w:eastAsia="Times New Roman"/>
-          <w:color w:val="222222"/>
-        </w:rPr>
-        <w:t xml:space="preserve"> of events, timing </w:t>
-      </w:r>
-      <w:r>
-        <w:rPr>
-          <w:rFonts w:eastAsia="Times New Roman"/>
-          <w:color w:val="222222"/>
-        </w:rPr>
-        <w:t xml:space="preserve">of oracle submissions remove any plausible deniability for the oracle cheat action in any single event each week. </w:t>
-      </w:r>
-      <w:r>
-        <w:rPr>
-          <w:rFonts w:eastAsia="Times New Roman"/>
-          <w:color w:val="222222"/>
-        </w:rPr>
-        <w:t>I provide a</w:t>
-      </w:r>
-      <w:r>
-        <w:rPr>
-          <w:rFonts w:eastAsia="Times New Roman"/>
-          <w:color w:val="222222"/>
-        </w:rPr>
-        <w:t xml:space="preserve"> spreadsheet </w:t>
-      </w:r>
-      <w:r>
-        <w:rPr>
-          <w:rFonts w:eastAsia="Times New Roman"/>
-          <w:color w:val="222222"/>
-        </w:rPr>
-        <w:t xml:space="preserve">where a noob can input the </w:t>
-      </w:r>
-      <w:r>
-        <w:rPr>
-          <w:rFonts w:eastAsia="Times New Roman"/>
-          <w:color w:val="222222"/>
-        </w:rPr>
-        <w:t xml:space="preserve">weekend’s matches and </w:t>
-      </w:r>
-      <w:r>
-        <w:rPr>
-          <w:rFonts w:eastAsia="Times New Roman"/>
-          <w:color w:val="222222"/>
-        </w:rPr>
-        <w:lastRenderedPageBreak/>
-        <w:t>generat</w:t>
-      </w:r>
-      <w:r>
-        <w:rPr>
-          <w:rFonts w:eastAsia="Times New Roman"/>
-          <w:color w:val="222222"/>
-        </w:rPr>
-        <w:t>e</w:t>
-      </w:r>
-      <w:r>
-        <w:rPr>
-          <w:rFonts w:eastAsia="Times New Roman"/>
-          <w:color w:val="222222"/>
-        </w:rPr>
-        <w:t xml:space="preserve"> the</w:t>
-      </w:r>
-      <w:r>
-        <w:rPr>
-          <w:rFonts w:eastAsia="Times New Roman"/>
-          <w:color w:val="222222"/>
-        </w:rPr>
-        <w:t xml:space="preserve"> relevant data into a text file, which a </w:t>
-      </w:r>
-      <w:r>
-        <w:rPr>
-          <w:rFonts w:eastAsia="Times New Roman"/>
-          <w:color w:val="222222"/>
-        </w:rPr>
-        <w:t xml:space="preserve">python program </w:t>
-      </w:r>
-      <w:r>
-        <w:rPr>
-          <w:rFonts w:eastAsia="Times New Roman"/>
-          <w:color w:val="222222"/>
-        </w:rPr>
-        <w:t xml:space="preserve">then sends to the contract. As there is only one submission allowed per day, and a single oracle token holder sends the data, the average oracle token holder merely evaluates the day’s submission for obvious fraud, and then votes with a click. </w:t>
       </w:r>
       <w:r>
         <w:rPr>
@@ -6018,7 +6040,11 @@
         <w:t>n</w:t>
       </w:r>
       <w:r>
-        <w:t xml:space="preserve"> evaluation period subject to a majority vote: send or reject. A successful data submission is sent to the betting contract after a </w:t>
+        <w:t xml:space="preserve"> evaluation period subject to a majority vote: send or reject. A successful data submission is sent to the betting contract after </w:t>
+      </w:r>
+      <w:r>
+        <w:lastRenderedPageBreak/>
+        <w:t xml:space="preserve">a </w:t>
       </w:r>
       <w:r>
         <w:t>voting</w:t>
@@ -8936,6 +8962,7 @@
         <w:t xml:space="preserve">If a settlement or initial post are rejected, then a settlement or initial post, must be posted again. This effectively delays the contract by a day. Thus, the days listed above can be changed if a post is rejected. </w:t>
       </w:r>
       <w:r>
+        <w:lastRenderedPageBreak/>
         <w:t xml:space="preserve">For odds updates, these are optional and can be omitted. Odds updates cannot occur </w:t>
       </w:r>
       <w:r>
@@ -9012,7 +9039,6 @@
     </w:p>
     <w:p>
       <w:r>
-        <w:lastRenderedPageBreak/>
         <w:t xml:space="preserve">After the weekend, </w:t>
       </w:r>
       <w:r>
@@ -9257,6 +9283,7 @@
       </w:pPr>
       <w:bookmarkStart w:id="12" w:name="_Toc144113687"/>
       <w:r>
+        <w:lastRenderedPageBreak/>
         <w:t>2.4</w:t>
       </w:r>
       <w:r>
@@ -9275,13 +9302,7 @@
         <w:t xml:space="preserve"> </w:t>
       </w:r>
       <w:r>
-        <w:t>make</w:t>
-      </w:r>
-      <w:r>
-        <w:t>s</w:t>
-      </w:r>
-      <w:r>
-        <w:t xml:space="preserve"> sure all bets are fully collateralized. </w:t>
+        <w:t xml:space="preserve">makes sure all bets are fully collateralized. </w:t>
       </w:r>
       <w:r>
         <w:t xml:space="preserve">Unlike in futures markets, </w:t>
@@ -9329,7 +9350,19 @@
         <w:t xml:space="preserve"> is assumed, </w:t>
       </w:r>
       <w:r>
-        <w:t>which is like assuming a 100% loss on each of their positions. T</w:t>
+        <w:t xml:space="preserve">which is like assuming each </w:t>
+      </w:r>
+      <w:r>
+        <w:t>LP net</w:t>
+      </w:r>
+      <w:r>
+        <w:t xml:space="preserve"> position</w:t>
+      </w:r>
+      <w:r>
+        <w:t xml:space="preserve"> loses</w:t>
+      </w:r>
+      <w:r>
+        <w:t>. T</w:t>
       </w:r>
       <w:r>
         <w:t xml:space="preserve">he contract will always </w:t>
@@ -9346,7 +9379,6 @@
     </w:p>
     <w:p>
       <w:r>
-        <w:lastRenderedPageBreak/>
         <w:t>As bettors take the opposite side of a contest, it is a waste of capital to requir</w:t>
       </w:r>
       <w:r>
@@ -9606,24 +9638,6 @@
       </w:r>
     </w:p>
     <w:p>
-      <w:r>
-        <w:t xml:space="preserve">The concentration parameter and a limited LP pool limit the damage to stale odds. If a contest </w:t>
-      </w:r>
-      <w:r>
-        <w:t>offered</w:t>
-      </w:r>
-      <w:r>
-        <w:t xml:space="preserve"> odds significantly </w:t>
-      </w:r>
-      <w:r>
-        <w:t>deviating from</w:t>
-      </w:r>
-      <w:r>
-        <w:t xml:space="preserve"> the true odds, the LPs are limited on their exposure to that one contest. The concentration parameter and the amount of LP capital not currently used as required collateral determine the maximum bet size on any contest and can be seen on the front end. </w:t>
-      </w:r>
-    </w:p>
-    <w:p/>
-    <w:p>
       <w:pPr>
         <w:pStyle w:val="Heading2"/>
       </w:pPr>
@@ -9676,6 +9690,9 @@
       <w:r>
         <w:t xml:space="preserve"> bets. </w:t>
       </w:r>
+      <w:r>
+        <w:t>Settlements should happen Monday evening.</w:t>
+      </w:r>
     </w:p>
     <w:p>
       <w:r>
@@ -9757,7 +9774,13 @@
         <w:t xml:space="preserve"> or tokens</w:t>
       </w:r>
       <w:r>
-        <w:t xml:space="preserve"> will reside in the contract </w:t>
+        <w:t xml:space="preserve"> </w:t>
+      </w:r>
+      <w:r>
+        <w:t>can</w:t>
+      </w:r>
+      <w:r>
+        <w:t xml:space="preserve"> reside in the contract </w:t>
       </w:r>
       <w:r>
         <w:t xml:space="preserve">and retain their value </w:t>
@@ -9771,13 +9794,13 @@
         <w:t xml:space="preserve"> the AVAX C-Chain exists</w:t>
       </w:r>
       <w:r>
-        <w:t>, as mechanism</w:t>
-      </w:r>
-      <w:r>
-        <w:t>s</w:t>
-      </w:r>
-      <w:r>
-        <w:t xml:space="preserve"> to sweep </w:t>
+        <w:t xml:space="preserve">, as </w:t>
+      </w:r>
+      <w:r>
+        <w:t xml:space="preserve">there is no </w:t>
+      </w:r>
+      <w:r>
+        <w:t xml:space="preserve">mechanism to sweep </w:t>
       </w:r>
       <w:r>
         <w:t>neglected</w:t>
@@ -9786,10 +9809,7 @@
         <w:t xml:space="preserve"> funds </w:t>
       </w:r>
       <w:r>
-        <w:t xml:space="preserve">to LPs or oracle token holders </w:t>
-      </w:r>
-      <w:r>
-        <w:t>would introduce attack surfaces</w:t>
+        <w:t>to LPs or oracle token holders</w:t>
       </w:r>
       <w:r>
         <w:t>.</w:t>
@@ -10428,6 +10448,9 @@
         <w:t>Wednesday</w:t>
       </w:r>
       <w:r>
+        <w:t>*</w:t>
+      </w:r>
+      <w:r>
         <w:tab/>
         <w:t>odds update</w:t>
       </w:r>
@@ -10450,6 +10473,9 @@
         <w:t>Thursday</w:t>
       </w:r>
       <w:r>
+        <w:t>*</w:t>
+      </w:r>
+      <w:r>
         <w:tab/>
         <w:t>odds update</w:t>
       </w:r>
@@ -10472,6 +10498,9 @@
         <w:t>Friday</w:t>
       </w:r>
       <w:r>
+        <w:t>*</w:t>
+      </w:r>
+      <w:r>
         <w:tab/>
         <w:t>odds update</w:t>
       </w:r>
@@ -10531,6 +10560,35 @@
           <w:tab w:val="left" w:pos="5760"/>
         </w:tabs>
       </w:pPr>
+      <w:r>
+        <w:t>etc.</w:t>
+      </w:r>
+    </w:p>
+    <w:p>
+      <w:pPr>
+        <w:tabs>
+          <w:tab w:val="left" w:pos="720"/>
+          <w:tab w:val="left" w:pos="3600"/>
+          <w:tab w:val="left" w:pos="5760"/>
+        </w:tabs>
+      </w:pPr>
+      <w:r>
+        <w:t>*</w:t>
+      </w:r>
+      <w:proofErr w:type="gramStart"/>
+      <w:r>
+        <w:t>optional</w:t>
+      </w:r>
+      <w:proofErr w:type="gramEnd"/>
+    </w:p>
+    <w:p>
+      <w:pPr>
+        <w:tabs>
+          <w:tab w:val="left" w:pos="720"/>
+          <w:tab w:val="left" w:pos="3600"/>
+          <w:tab w:val="left" w:pos="5760"/>
+        </w:tabs>
+      </w:pPr>
     </w:p>
     <w:p>
       <w:pPr>
@@ -10563,7 +10621,6 @@
         <w:spacing w:after="0"/>
       </w:pPr>
       <w:r>
-        <w:lastRenderedPageBreak/>
         <w:tab/>
         <w:t>Tuesday</w:t>
       </w:r>
@@ -10867,29 +10924,37 @@
     </w:p>
     <w:p>
       <w:r>
-        <w:t>A single token holder submits the data, and the other token holders have 11 hours to evaluate this data and vote yes or no. As the contract targets high-</w:t>
-      </w:r>
-      <w:r>
-        <w:t>profile</w:t>
-      </w:r>
-      <w:r>
-        <w:t xml:space="preserve"> matches, the odds will be available on many websites, and it should take only a few minutes to see if the matches, start times, </w:t>
-      </w:r>
-      <w:r>
-        <w:t xml:space="preserve">and results are accurate, or the </w:t>
-      </w:r>
-      <w:r>
-        <w:t>odds</w:t>
-      </w:r>
-      <w:r>
-        <w:t xml:space="preserve"> </w:t>
-      </w:r>
-      <w:r>
-        <w:t>are reasonable</w:t>
-      </w:r>
-      <w:r>
-        <w:t>.</w:t>
-      </w:r>
+        <w:t xml:space="preserve">The primary way the oracle </w:t>
+      </w:r>
+      <w:proofErr w:type="spellStart"/>
+      <w:r>
+        <w:t>acrues</w:t>
+      </w:r>
+      <w:proofErr w:type="spellEnd"/>
+      <w:r>
+        <w:t xml:space="preserve"> fee revenue is at settlement. The epoch </w:t>
+      </w:r>
+      <w:proofErr w:type="spellStart"/>
+      <w:r>
+        <w:t>incements</w:t>
+      </w:r>
+      <w:proofErr w:type="spellEnd"/>
+      <w:r>
+        <w:t xml:space="preserve"> each settlement, which is why this number is recorded in a token depositor’s account. The other way the oracle </w:t>
+      </w:r>
+      <w:proofErr w:type="spellStart"/>
+      <w:r>
+        <w:t>acrues</w:t>
+      </w:r>
+      <w:proofErr w:type="spellEnd"/>
+      <w:r>
+        <w:t xml:space="preserve"> revenue is when negligent token depositors claim revenue. The unearned AVAX is then immediately reallocated to the other token holders by treating it like a settlement </w:t>
+      </w:r>
+      <w:proofErr w:type="gramStart"/>
+      <w:r>
+        <w:t>dividend</w:t>
+      </w:r>
+      <w:proofErr w:type="gramEnd"/>
     </w:p>
     <w:p>
       <w:pPr>
@@ -10897,6 +10962,7 @@
       </w:pPr>
       <w:bookmarkStart w:id="21" w:name="_Toc144113695"/>
       <w:r>
+        <w:lastRenderedPageBreak/>
         <w:t>3.4</w:t>
       </w:r>
       <w:r>
@@ -10908,7 +10974,6 @@
     <w:p/>
     <w:p>
       <w:r>
-        <w:lastRenderedPageBreak/>
         <w:t xml:space="preserve">On GitHub, </w:t>
       </w:r>
       <w:r>
@@ -11169,16 +11234,13 @@
         <w:t xml:space="preserve">A sustainable contract creates a repeated game where honesty is always the dominant strategy for every player. Simplicity is crucial in generating </w:t>
       </w:r>
       <w:r>
-        <w:t>the ‘</w:t>
-      </w:r>
-      <w:r>
-        <w:t>good</w:t>
-      </w:r>
-      <w:r>
-        <w:t>’</w:t>
-      </w:r>
-      <w:r>
-        <w:t xml:space="preserve"> game theory </w:t>
+        <w:t xml:space="preserve">the </w:t>
+      </w:r>
+      <w:r>
+        <w:t>cooperative</w:t>
+      </w:r>
+      <w:r>
+        <w:t xml:space="preserve"> </w:t>
       </w:r>
       <w:r>
         <w:t>equilibrium</w:t>
@@ -11190,7 +11252,13 @@
         <w:t>-</w:t>
       </w:r>
       <w:r>
-        <w:t>compatible contract avoids the more costly solution of adjudication procedures</w:t>
+        <w:t xml:space="preserve">compatible contract avoids costly </w:t>
+      </w:r>
+      <w:r>
+        <w:t xml:space="preserve">and redundant </w:t>
+      </w:r>
+      <w:r>
+        <w:t>adjudication procedures</w:t>
       </w:r>
       <w:r>
         <w:t xml:space="preserve">, allowing bettors to cash out in timely fashion. </w:t>
@@ -11747,7 +11815,7 @@
           <v:shape id="_x0000_i1025" type="#_x0000_t75" style="width:81.4pt;height:35.5pt" o:ole="">
             <v:imagedata r:id="rId8" o:title=""/>
           </v:shape>
-          <o:OLEObject Type="Embed" ProgID="Equation.DSMT4" ShapeID="_x0000_i1025" DrawAspect="Content" ObjectID="_1754816560" r:id="rId9"/>
+          <o:OLEObject Type="Embed" ProgID="Equation.DSMT4" ShapeID="_x0000_i1025" DrawAspect="Content" ObjectID="_1754852899" r:id="rId9"/>
         </w:object>
       </w:r>
     </w:p>
@@ -11906,7 +11974,7 @@
           <v:shape id="_x0000_i1026" type="#_x0000_t75" style="width:240pt;height:35.5pt" o:ole="">
             <v:imagedata r:id="rId10" o:title=""/>
           </v:shape>
-          <o:OLEObject Type="Embed" ProgID="Equation.DSMT4" ShapeID="_x0000_i1026" DrawAspect="Content" ObjectID="_1754816561" r:id="rId11"/>
+          <o:OLEObject Type="Embed" ProgID="Equation.DSMT4" ShapeID="_x0000_i1026" DrawAspect="Content" ObjectID="_1754852900" r:id="rId11"/>
         </w:object>
       </w:r>
     </w:p>
@@ -13040,7 +13108,13 @@
       </w:pPr>
       <w:bookmarkStart w:id="28" w:name="_Toc144113702"/>
       <w:r>
-        <w:t>LP Eth to LP Shares to LP revenue</w:t>
+        <w:t xml:space="preserve">LP </w:t>
+      </w:r>
+      <w:r>
+        <w:t>R</w:t>
+      </w:r>
+      <w:r>
+        <w:t>evenue</w:t>
       </w:r>
       <w:bookmarkEnd w:id="28"/>
     </w:p>
@@ -13550,13 +13624,7 @@
       </w:pPr>
       <w:bookmarkStart w:id="29" w:name="_Toc144113703"/>
       <w:r>
-        <w:t xml:space="preserve">Oracle </w:t>
-      </w:r>
-      <w:r>
-        <w:t>avax</w:t>
-      </w:r>
-      <w:r>
-        <w:t xml:space="preserve"> Revenue</w:t>
+        <w:t>Oracle Revenue</w:t>
       </w:r>
       <w:bookmarkEnd w:id="29"/>
     </w:p>
@@ -13627,7 +13695,7 @@
           <v:shape id="_x0000_i1027" type="#_x0000_t75" style="width:199.3pt;height:33.4pt" o:ole="">
             <v:imagedata r:id="rId12" o:title=""/>
           </v:shape>
-          <o:OLEObject Type="Embed" ProgID="Equation.DSMT4" ShapeID="_x0000_i1027" DrawAspect="Content" ObjectID="_1754816562" r:id="rId13"/>
+          <o:OLEObject Type="Embed" ProgID="Equation.DSMT4" ShapeID="_x0000_i1027" DrawAspect="Content" ObjectID="_1754852901" r:id="rId13"/>
         </w:object>
       </w:r>
       <w:bookmarkEnd w:id="30"/>
@@ -13681,7 +13749,7 @@
           <v:shape id="_x0000_i1028" type="#_x0000_t75" style="width:283.85pt;height:19.85pt" o:ole="">
             <v:imagedata r:id="rId14" o:title=""/>
           </v:shape>
-          <o:OLEObject Type="Embed" ProgID="Equation.DSMT4" ShapeID="_x0000_i1028" DrawAspect="Content" ObjectID="_1754816563" r:id="rId15"/>
+          <o:OLEObject Type="Embed" ProgID="Equation.DSMT4" ShapeID="_x0000_i1028" DrawAspect="Content" ObjectID="_1754852902" r:id="rId15"/>
         </w:object>
       </w:r>
       <w:bookmarkEnd w:id="31"/>
@@ -13714,7 +13782,7 @@
           <v:shape id="_x0000_i1029" type="#_x0000_t75" style="width:219.15pt;height:39.65pt" o:ole="">
             <v:imagedata r:id="rId16" o:title=""/>
           </v:shape>
-          <o:OLEObject Type="Embed" ProgID="Equation.DSMT4" ShapeID="_x0000_i1029" DrawAspect="Content" ObjectID="_1754816564" r:id="rId17"/>
+          <o:OLEObject Type="Embed" ProgID="Equation.DSMT4" ShapeID="_x0000_i1029" DrawAspect="Content" ObjectID="_1754852903" r:id="rId17"/>
         </w:object>
       </w:r>
       <w:bookmarkEnd w:id="32"/>
@@ -13734,7 +13802,7 @@
           <v:shape id="_x0000_i1030" type="#_x0000_t75" style="width:252.5pt;height:17.75pt" o:ole="">
             <v:imagedata r:id="rId18" o:title=""/>
           </v:shape>
-          <o:OLEObject Type="Embed" ProgID="Equation.DSMT4" ShapeID="_x0000_i1030" DrawAspect="Content" ObjectID="_1754816565" r:id="rId19"/>
+          <o:OLEObject Type="Embed" ProgID="Equation.DSMT4" ShapeID="_x0000_i1030" DrawAspect="Content" ObjectID="_1754852904" r:id="rId19"/>
         </w:object>
       </w:r>
       <w:bookmarkEnd w:id="33"/>
@@ -13751,7 +13819,7 @@
           <v:shape id="_x0000_i1031" type="#_x0000_t75" style="width:303.65pt;height:17.75pt" o:ole="">
             <v:imagedata r:id="rId20" o:title=""/>
           </v:shape>
-          <o:OLEObject Type="Embed" ProgID="Equation.DSMT4" ShapeID="_x0000_i1031" DrawAspect="Content" ObjectID="_1754816566" r:id="rId21"/>
+          <o:OLEObject Type="Embed" ProgID="Equation.DSMT4" ShapeID="_x0000_i1031" DrawAspect="Content" ObjectID="_1754852905" r:id="rId21"/>
         </w:object>
       </w:r>
     </w:p>
@@ -14115,7 +14183,7 @@
           <v:shape id="_x0000_i1032" type="#_x0000_t75" style="width:174.25pt;height:14.6pt" o:ole="">
             <v:imagedata r:id="rId22" o:title=""/>
           </v:shape>
-          <o:OLEObject Type="Embed" ProgID="Equation.DSMT4" ShapeID="_x0000_i1032" DrawAspect="Content" ObjectID="_1754816567" r:id="rId23"/>
+          <o:OLEObject Type="Embed" ProgID="Equation.DSMT4" ShapeID="_x0000_i1032" DrawAspect="Content" ObjectID="_1754852906" r:id="rId23"/>
         </w:object>
       </w:r>
     </w:p>
@@ -14156,7 +14224,7 @@
           <v:shape id="_x0000_i1033" type="#_x0000_t75" style="width:199.3pt;height:44.85pt" o:ole="">
             <v:imagedata r:id="rId24" o:title=""/>
           </v:shape>
-          <o:OLEObject Type="Embed" ProgID="Equation.DSMT4" ShapeID="_x0000_i1033" DrawAspect="Content" ObjectID="_1754816568" r:id="rId25"/>
+          <o:OLEObject Type="Embed" ProgID="Equation.DSMT4" ShapeID="_x0000_i1033" DrawAspect="Content" ObjectID="_1754852907" r:id="rId25"/>
         </w:object>
       </w:r>
     </w:p>
@@ -14252,7 +14320,7 @@
           <v:shape id="_x0000_i1034" type="#_x0000_t75" style="width:233.75pt;height:19.85pt" o:ole="">
             <v:imagedata r:id="rId26" o:title=""/>
           </v:shape>
-          <o:OLEObject Type="Embed" ProgID="Equation.DSMT4" ShapeID="_x0000_i1034" DrawAspect="Content" ObjectID="_1754816569" r:id="rId27"/>
+          <o:OLEObject Type="Embed" ProgID="Equation.DSMT4" ShapeID="_x0000_i1034" DrawAspect="Content" ObjectID="_1754852908" r:id="rId27"/>
         </w:object>
       </w:r>
     </w:p>
@@ -14292,7 +14360,7 @@
           <v:shape id="_x0000_i1035" type="#_x0000_t75" style="width:495.65pt;height:54.25pt" o:ole="">
             <v:imagedata r:id="rId28" o:title=""/>
           </v:shape>
-          <o:OLEObject Type="Embed" ProgID="Equation.DSMT4" ShapeID="_x0000_i1035" DrawAspect="Content" ObjectID="_1754816570" r:id="rId29"/>
+          <o:OLEObject Type="Embed" ProgID="Equation.DSMT4" ShapeID="_x0000_i1035" DrawAspect="Content" ObjectID="_1754852909" r:id="rId29"/>
         </w:object>
       </w:r>
     </w:p>
@@ -14432,7 +14500,7 @@
           <v:shape id="_x0000_i1036" type="#_x0000_t75" style="width:115.85pt;height:17.75pt" o:ole="">
             <v:imagedata r:id="rId30" o:title=""/>
           </v:shape>
-          <o:OLEObject Type="Embed" ProgID="Equation.DSMT4" ShapeID="_x0000_i1036" DrawAspect="Content" ObjectID="_1754816571" r:id="rId31"/>
+          <o:OLEObject Type="Embed" ProgID="Equation.DSMT4" ShapeID="_x0000_i1036" DrawAspect="Content" ObjectID="_1754852910" r:id="rId31"/>
         </w:object>
       </w:r>
     </w:p>
@@ -14459,7 +14527,7 @@
           <v:shape id="_x0000_i1037" type="#_x0000_t75" style="width:256.7pt;height:16.7pt" o:ole="">
             <v:imagedata r:id="rId32" o:title=""/>
           </v:shape>
-          <o:OLEObject Type="Embed" ProgID="Equation.DSMT4" ShapeID="_x0000_i1037" DrawAspect="Content" ObjectID="_1754816572" r:id="rId33"/>
+          <o:OLEObject Type="Embed" ProgID="Equation.DSMT4" ShapeID="_x0000_i1037" DrawAspect="Content" ObjectID="_1754852911" r:id="rId33"/>
         </w:object>
       </w:r>
     </w:p>
@@ -14485,7 +14553,7 @@
           <v:shape id="_x0000_i1038" type="#_x0000_t75" style="width:249.4pt;height:16.7pt" o:ole="">
             <v:imagedata r:id="rId34" o:title=""/>
           </v:shape>
-          <o:OLEObject Type="Embed" ProgID="Equation.DSMT4" ShapeID="_x0000_i1038" DrawAspect="Content" ObjectID="_1754816573" r:id="rId35"/>
+          <o:OLEObject Type="Embed" ProgID="Equation.DSMT4" ShapeID="_x0000_i1038" DrawAspect="Content" ObjectID="_1754852912" r:id="rId35"/>
         </w:object>
       </w:r>
     </w:p>
@@ -14503,7 +14571,7 @@
           <v:shape id="_x0000_i1039" type="#_x0000_t75" style="width:506.1pt;height:24pt" o:ole="">
             <v:imagedata r:id="rId36" o:title=""/>
           </v:shape>
-          <o:OLEObject Type="Embed" ProgID="Equation.DSMT4" ShapeID="_x0000_i1039" DrawAspect="Content" ObjectID="_1754816574" r:id="rId37"/>
+          <o:OLEObject Type="Embed" ProgID="Equation.DSMT4" ShapeID="_x0000_i1039" DrawAspect="Content" ObjectID="_1754852913" r:id="rId37"/>
         </w:object>
       </w:r>
     </w:p>
@@ -14532,7 +14600,7 @@
           <v:shape id="_x0000_i1040" type="#_x0000_t75" style="width:133.55pt;height:33.4pt" o:ole="">
             <v:imagedata r:id="rId38" o:title=""/>
           </v:shape>
-          <o:OLEObject Type="Embed" ProgID="Equation.DSMT4" ShapeID="_x0000_i1040" DrawAspect="Content" ObjectID="_1754816575" r:id="rId39"/>
+          <o:OLEObject Type="Embed" ProgID="Equation.DSMT4" ShapeID="_x0000_i1040" DrawAspect="Content" ObjectID="_1754852914" r:id="rId39"/>
         </w:object>
       </w:r>
     </w:p>
@@ -15135,7 +15203,15 @@
     </w:p>
     <w:p>
       <w:r>
-        <w:t xml:space="preserve">Each bet creates a struct that contains the team and week of the bet. These two inputs create a hash mapped to a number representing its game outcome: 0 for </w:t>
+        <w:t xml:space="preserve">Settlement records which bets won and then allocates bettor and LP capital to accounts that ensure accrued accounts are fully collateralized. </w:t>
+      </w:r>
+      <w:proofErr w:type="gramStart"/>
+      <w:r>
+        <w:t>Each</w:t>
+      </w:r>
+      <w:proofErr w:type="gramEnd"/>
+      <w:r>
+        <w:t xml:space="preserve"> bet creates a struct that contains the team and week of the bet. These two inputs create a hash mapped to a number representing its game outcome: 0 for </w:t>
       </w:r>
       <w:r>
         <w:t xml:space="preserve">a </w:t>
@@ -15176,7 +15252,7 @@
           <v:shape id="_x0000_i1041" type="#_x0000_t75" style="width:207.65pt;height:44.85pt" o:ole="">
             <v:imagedata r:id="rId40" o:title=""/>
           </v:shape>
-          <o:OLEObject Type="Embed" ProgID="Equation.DSMT4" ShapeID="_x0000_i1041" DrawAspect="Content" ObjectID="_1754816576" r:id="rId41"/>
+          <o:OLEObject Type="Embed" ProgID="Equation.DSMT4" ShapeID="_x0000_i1041" DrawAspect="Content" ObjectID="_1754852915" r:id="rId41"/>
         </w:object>
       </w:r>
     </w:p>
@@ -15260,7 +15336,31 @@
       </w:r>
       <w:proofErr w:type="gramEnd"/>
       <w:r>
-        <w:t xml:space="preserve"> WeeklyWinnings * 95 /100</w:t>
+        <w:t xml:space="preserve"> </w:t>
+      </w:r>
+      <w:proofErr w:type="spellStart"/>
+      <w:r>
+        <w:t>WeeklyWinnings</w:t>
+      </w:r>
+      <w:proofErr w:type="spellEnd"/>
+      <w:r>
+        <w:t xml:space="preserve"> * 95 /100</w:t>
+      </w:r>
+    </w:p>
+    <w:p>
+      <w:pPr>
+        <w:ind w:left="720"/>
+      </w:pPr>
+      <w:r>
+        <w:t xml:space="preserve">Oracle fee revenue = </w:t>
+      </w:r>
+      <w:proofErr w:type="spellStart"/>
+      <w:r>
+        <w:t>WeeklyWinnings</w:t>
+      </w:r>
+      <w:proofErr w:type="spellEnd"/>
+      <w:r>
+        <w:t xml:space="preserve"> * 5 /100</w:t>
       </w:r>
     </w:p>
     <w:p>
@@ -15317,6 +15417,7 @@
     </w:p>
     <w:p>
       <w:r>
+        <w:lastRenderedPageBreak/>
         <w:t>After settlement</w:t>
       </w:r>
       <w:r>
@@ -15342,6 +15443,9 @@
       <w:r>
         <w:t>funds are available for withdrawal.</w:t>
       </w:r>
+      <w:r>
+        <w:t xml:space="preserve"> LPs need to pass 2 settlements before they can withdraw.</w:t>
+      </w:r>
     </w:p>
     <w:p>
       <w:pPr>
@@ -15349,7 +15453,6 @@
       </w:pPr>
       <w:bookmarkStart w:id="37" w:name="_Toc144113707"/>
       <w:r>
-        <w:lastRenderedPageBreak/>
         <w:t>Odds Stability</w:t>
       </w:r>
       <w:bookmarkEnd w:id="37"/>
@@ -15385,636 +15488,6 @@
         <w:t xml:space="preserve"> for bettors than the opening line, though not significantly. Regardless, the risk of arbitrage arises whenever the odds on both sides winning implies a probability of less than 1.0, which allows the bettor to make a certain profit regardless of who wins. If the odds were offered by the same book, and that book allowed margin accounting, this would create a money pump. In practice, the opportunity comes from the odds generated by two separate books, which prevents cross margining these bets. Given there is a limit to any one event, and the opening and closing line odds are statistically equivalent, the LPs would make money even if such an odds discrepancy arose.</w:t>
       </w:r>
     </w:p>
-    <w:p>
-      <w:r>
-        <w:t>Actions</w:t>
-      </w:r>
-    </w:p>
-    <w:p>
-      <w:pPr>
-        <w:pStyle w:val="ListParagraph"/>
-        <w:numPr>
-          <w:ilvl w:val="0"/>
-          <w:numId w:val="7"/>
-        </w:numPr>
-      </w:pPr>
-      <w:bookmarkStart w:id="38" w:name="_Hlk143504705"/>
-      <w:r>
-        <w:t>Vote</w:t>
-      </w:r>
-      <w:r>
-        <w:t xml:space="preserve"> and </w:t>
-      </w:r>
-      <w:proofErr w:type="spellStart"/>
-      <w:r>
-        <w:t>processVote</w:t>
-      </w:r>
-      <w:proofErr w:type="spellEnd"/>
-    </w:p>
-    <w:p>
-      <w:pPr>
-        <w:pStyle w:val="ListParagraph"/>
-        <w:numPr>
-          <w:ilvl w:val="1"/>
-          <w:numId w:val="7"/>
-        </w:numPr>
-      </w:pPr>
-      <w:r>
-        <w:t>python</w:t>
-      </w:r>
-    </w:p>
-    <w:p>
-      <w:pPr>
-        <w:pStyle w:val="ListParagraph"/>
-        <w:numPr>
-          <w:ilvl w:val="1"/>
-          <w:numId w:val="7"/>
-        </w:numPr>
-      </w:pPr>
-      <w:r>
-        <w:t>GUI</w:t>
-      </w:r>
-    </w:p>
-    <w:p>
-      <w:pPr>
-        <w:pStyle w:val="ListParagraph"/>
-        <w:numPr>
-          <w:ilvl w:val="2"/>
-          <w:numId w:val="7"/>
-        </w:numPr>
-      </w:pPr>
-      <w:r>
-        <w:t xml:space="preserve">see what you are voting on in </w:t>
-      </w:r>
-      <w:proofErr w:type="gramStart"/>
-      <w:r>
-        <w:t>oracle</w:t>
-      </w:r>
-      <w:proofErr w:type="gramEnd"/>
-    </w:p>
-    <w:p>
-      <w:pPr>
-        <w:pStyle w:val="ListParagraph"/>
-        <w:numPr>
-          <w:ilvl w:val="2"/>
-          <w:numId w:val="7"/>
-        </w:numPr>
-      </w:pPr>
-      <w:r>
-        <w:t>schedule stays on Oracle Contract</w:t>
-      </w:r>
-    </w:p>
-    <w:p>
-      <w:pPr>
-        <w:pStyle w:val="ListParagraph"/>
-        <w:numPr>
-          <w:ilvl w:val="1"/>
-          <w:numId w:val="7"/>
-        </w:numPr>
-      </w:pPr>
-      <w:r>
-        <w:t>Remix</w:t>
-      </w:r>
-    </w:p>
-    <w:p>
-      <w:pPr>
-        <w:pStyle w:val="ListParagraph"/>
-        <w:numPr>
-          <w:ilvl w:val="1"/>
-          <w:numId w:val="7"/>
-        </w:numPr>
-      </w:pPr>
-      <w:r>
-        <w:t xml:space="preserve">vote no, </w:t>
-      </w:r>
-      <w:proofErr w:type="spellStart"/>
-      <w:r>
-        <w:t>processVote</w:t>
-      </w:r>
-      <w:proofErr w:type="spellEnd"/>
-      <w:r>
-        <w:t xml:space="preserve"> </w:t>
-      </w:r>
-      <w:proofErr w:type="gramStart"/>
-      <w:r>
-        <w:t>fail</w:t>
-      </w:r>
-      <w:proofErr w:type="gramEnd"/>
-    </w:p>
-    <w:p>
-      <w:pPr>
-        <w:pStyle w:val="ListParagraph"/>
-        <w:numPr>
-          <w:ilvl w:val="1"/>
-          <w:numId w:val="7"/>
-        </w:numPr>
-      </w:pPr>
-      <w:r>
-        <w:t xml:space="preserve">redo, vote yes, process vote </w:t>
-      </w:r>
-      <w:proofErr w:type="gramStart"/>
-      <w:r>
-        <w:t>succeed</w:t>
-      </w:r>
-      <w:proofErr w:type="gramEnd"/>
-    </w:p>
-    <w:p>
-      <w:pPr>
-        <w:pStyle w:val="ListParagraph"/>
-        <w:numPr>
-          <w:ilvl w:val="0"/>
-          <w:numId w:val="7"/>
-        </w:numPr>
-      </w:pPr>
-      <w:bookmarkStart w:id="39" w:name="_Hlk143504723"/>
-      <w:bookmarkEnd w:id="38"/>
-      <w:r>
-        <w:t>Post Schedule</w:t>
-      </w:r>
-    </w:p>
-    <w:p>
-      <w:pPr>
-        <w:pStyle w:val="ListParagraph"/>
-        <w:numPr>
-          <w:ilvl w:val="1"/>
-          <w:numId w:val="7"/>
-        </w:numPr>
-      </w:pPr>
-      <w:r>
-        <w:t>Input odds, teams, schedules</w:t>
-      </w:r>
-    </w:p>
-    <w:p>
-      <w:pPr>
-        <w:pStyle w:val="ListParagraph"/>
-        <w:numPr>
-          <w:ilvl w:val="1"/>
-          <w:numId w:val="7"/>
-        </w:numPr>
-      </w:pPr>
-      <w:r>
-        <w:t xml:space="preserve">python program </w:t>
-      </w:r>
-    </w:p>
-    <w:p>
-      <w:pPr>
-        <w:pStyle w:val="ListParagraph"/>
-        <w:numPr>
-          <w:ilvl w:val="1"/>
-          <w:numId w:val="7"/>
-        </w:numPr>
-      </w:pPr>
-      <w:r>
-        <w:t xml:space="preserve">compare to </w:t>
-      </w:r>
-      <w:proofErr w:type="gramStart"/>
-      <w:r>
-        <w:t>Remix</w:t>
-      </w:r>
-      <w:proofErr w:type="gramEnd"/>
-    </w:p>
-    <w:p>
-      <w:pPr>
-        <w:pStyle w:val="ListParagraph"/>
-        <w:numPr>
-          <w:ilvl w:val="1"/>
-          <w:numId w:val="7"/>
-        </w:numPr>
-      </w:pPr>
-      <w:r>
-        <w:t xml:space="preserve">see in oracle </w:t>
-      </w:r>
-      <w:proofErr w:type="gramStart"/>
-      <w:r>
-        <w:t>contract</w:t>
-      </w:r>
-      <w:proofErr w:type="gramEnd"/>
-    </w:p>
-    <w:p>
-      <w:pPr>
-        <w:pStyle w:val="ListParagraph"/>
-        <w:numPr>
-          <w:ilvl w:val="1"/>
-          <w:numId w:val="7"/>
-        </w:numPr>
-      </w:pPr>
-      <w:r>
-        <w:t>vote no</w:t>
-      </w:r>
-      <w:r>
-        <w:t xml:space="preserve"> </w:t>
-      </w:r>
-      <w:proofErr w:type="gramStart"/>
-      <w:r>
-        <w:t>python</w:t>
-      </w:r>
-      <w:proofErr w:type="gramEnd"/>
-    </w:p>
-    <w:p>
-      <w:pPr>
-        <w:pStyle w:val="ListParagraph"/>
-        <w:numPr>
-          <w:ilvl w:val="1"/>
-          <w:numId w:val="7"/>
-        </w:numPr>
-      </w:pPr>
-      <w:r>
-        <w:t xml:space="preserve">vote no </w:t>
-      </w:r>
-      <w:proofErr w:type="spellStart"/>
-      <w:proofErr w:type="gramStart"/>
-      <w:r>
-        <w:t>gui</w:t>
-      </w:r>
-      <w:proofErr w:type="spellEnd"/>
-      <w:proofErr w:type="gramEnd"/>
-    </w:p>
-    <w:p>
-      <w:pPr>
-        <w:pStyle w:val="ListParagraph"/>
-        <w:numPr>
-          <w:ilvl w:val="1"/>
-          <w:numId w:val="7"/>
-        </w:numPr>
-      </w:pPr>
-      <w:r>
-        <w:t>—fail</w:t>
-      </w:r>
-    </w:p>
-    <w:p>
-      <w:pPr>
-        <w:pStyle w:val="ListParagraph"/>
-        <w:numPr>
-          <w:ilvl w:val="1"/>
-          <w:numId w:val="7"/>
-        </w:numPr>
-      </w:pPr>
-      <w:r>
-        <w:t xml:space="preserve">process </w:t>
-      </w:r>
-      <w:proofErr w:type="gramStart"/>
-      <w:r>
-        <w:t>fail</w:t>
-      </w:r>
-      <w:proofErr w:type="gramEnd"/>
-    </w:p>
-    <w:p>
-      <w:pPr>
-        <w:pStyle w:val="ListParagraph"/>
-        <w:numPr>
-          <w:ilvl w:val="1"/>
-          <w:numId w:val="7"/>
-        </w:numPr>
-      </w:pPr>
-      <w:r>
-        <w:t>Post again</w:t>
-      </w:r>
-    </w:p>
-    <w:p>
-      <w:pPr>
-        <w:pStyle w:val="ListParagraph"/>
-        <w:numPr>
-          <w:ilvl w:val="1"/>
-          <w:numId w:val="7"/>
-        </w:numPr>
-      </w:pPr>
-      <w:r>
-        <w:t xml:space="preserve">no vote, process </w:t>
-      </w:r>
-      <w:proofErr w:type="gramStart"/>
-      <w:r>
-        <w:t>succeed</w:t>
-      </w:r>
-      <w:proofErr w:type="gramEnd"/>
-    </w:p>
-    <w:p>
-      <w:pPr>
-        <w:pStyle w:val="ListParagraph"/>
-        <w:numPr>
-          <w:ilvl w:val="1"/>
-          <w:numId w:val="7"/>
-        </w:numPr>
-      </w:pPr>
-      <w:r>
-        <w:t xml:space="preserve">See new data in betting </w:t>
-      </w:r>
-      <w:proofErr w:type="gramStart"/>
-      <w:r>
-        <w:t>contract</w:t>
-      </w:r>
-      <w:proofErr w:type="gramEnd"/>
-    </w:p>
-    <w:bookmarkEnd w:id="39"/>
-    <w:p>
-      <w:pPr>
-        <w:pStyle w:val="ListParagraph"/>
-        <w:numPr>
-          <w:ilvl w:val="0"/>
-          <w:numId w:val="7"/>
-        </w:numPr>
-      </w:pPr>
-      <w:r>
-        <w:t xml:space="preserve">Bettor </w:t>
-      </w:r>
-    </w:p>
-    <w:p>
-      <w:pPr>
-        <w:pStyle w:val="ListParagraph"/>
-        <w:numPr>
-          <w:ilvl w:val="1"/>
-          <w:numId w:val="7"/>
-        </w:numPr>
-      </w:pPr>
-      <w:r>
-        <w:t>fund</w:t>
-      </w:r>
-    </w:p>
-    <w:p>
-      <w:pPr>
-        <w:pStyle w:val="ListParagraph"/>
-        <w:numPr>
-          <w:ilvl w:val="1"/>
-          <w:numId w:val="7"/>
-        </w:numPr>
-      </w:pPr>
-      <w:r>
-        <w:t>click to dismiss/</w:t>
-      </w:r>
-      <w:proofErr w:type="gramStart"/>
-      <w:r>
-        <w:t>follow</w:t>
-      </w:r>
-      <w:proofErr w:type="gramEnd"/>
-    </w:p>
-    <w:p>
-      <w:pPr>
-        <w:pStyle w:val="ListParagraph"/>
-        <w:numPr>
-          <w:ilvl w:val="1"/>
-          <w:numId w:val="7"/>
-        </w:numPr>
-      </w:pPr>
-      <w:proofErr w:type="spellStart"/>
-      <w:r>
-        <w:t>maxBet</w:t>
-      </w:r>
-      <w:proofErr w:type="spellEnd"/>
-      <w:r>
-        <w:t>: different for high and low odds</w:t>
-      </w:r>
-    </w:p>
-    <w:p>
-      <w:pPr>
-        <w:pStyle w:val="ListParagraph"/>
-        <w:numPr>
-          <w:ilvl w:val="1"/>
-          <w:numId w:val="7"/>
-        </w:numPr>
-      </w:pPr>
-      <w:r>
-        <w:t>bet 0</w:t>
-      </w:r>
-    </w:p>
-    <w:p>
-      <w:pPr>
-        <w:pStyle w:val="ListParagraph"/>
-        <w:numPr>
-          <w:ilvl w:val="1"/>
-          <w:numId w:val="7"/>
-        </w:numPr>
-      </w:pPr>
-      <w:r>
-        <w:lastRenderedPageBreak/>
-        <w:t>bet 1</w:t>
-      </w:r>
-    </w:p>
-    <w:p>
-      <w:pPr>
-        <w:pStyle w:val="ListParagraph"/>
-        <w:numPr>
-          <w:ilvl w:val="1"/>
-          <w:numId w:val="7"/>
-        </w:numPr>
-      </w:pPr>
-      <w:r>
-        <w:t>withdraw</w:t>
-      </w:r>
-      <w:r>
-        <w:t xml:space="preserve">—any </w:t>
-      </w:r>
-      <w:proofErr w:type="gramStart"/>
-      <w:r>
-        <w:t>time</w:t>
-      </w:r>
-      <w:proofErr w:type="gramEnd"/>
-    </w:p>
-    <w:p>
-      <w:pPr>
-        <w:pStyle w:val="ListParagraph"/>
-        <w:numPr>
-          <w:ilvl w:val="1"/>
-          <w:numId w:val="7"/>
-        </w:numPr>
-      </w:pPr>
-      <w:r>
-        <w:t>redeem</w:t>
-      </w:r>
-    </w:p>
-    <w:p>
-      <w:pPr>
-        <w:pStyle w:val="ListParagraph"/>
-        <w:numPr>
-          <w:ilvl w:val="1"/>
-          <w:numId w:val="7"/>
-        </w:numPr>
-      </w:pPr>
-      <w:r>
-        <w:t xml:space="preserve">fail with active </w:t>
-      </w:r>
-      <w:proofErr w:type="gramStart"/>
-      <w:r>
-        <w:t>bets</w:t>
-      </w:r>
-      <w:proofErr w:type="gramEnd"/>
-    </w:p>
-    <w:p>
-      <w:pPr>
-        <w:pStyle w:val="ListParagraph"/>
-        <w:numPr>
-          <w:ilvl w:val="0"/>
-          <w:numId w:val="7"/>
-        </w:numPr>
-      </w:pPr>
-      <w:r>
-        <w:t>LP</w:t>
-      </w:r>
-    </w:p>
-    <w:p>
-      <w:pPr>
-        <w:pStyle w:val="ListParagraph"/>
-        <w:numPr>
-          <w:ilvl w:val="0"/>
-          <w:numId w:val="7"/>
-        </w:numPr>
-      </w:pPr>
-      <w:r>
-        <w:t>withdraw</w:t>
-      </w:r>
-    </w:p>
-    <w:p>
-      <w:pPr>
-        <w:pStyle w:val="ListParagraph"/>
-        <w:numPr>
-          <w:ilvl w:val="0"/>
-          <w:numId w:val="7"/>
-        </w:numPr>
-      </w:pPr>
-      <w:r>
-        <w:t>Fund</w:t>
-      </w:r>
-    </w:p>
-    <w:p>
-      <w:pPr>
-        <w:pStyle w:val="ListParagraph"/>
-        <w:numPr>
-          <w:ilvl w:val="0"/>
-          <w:numId w:val="7"/>
-        </w:numPr>
-      </w:pPr>
-      <w:r>
-        <w:t>Post Update</w:t>
-      </w:r>
-    </w:p>
-    <w:p>
-      <w:pPr>
-        <w:pStyle w:val="ListParagraph"/>
-        <w:numPr>
-          <w:ilvl w:val="1"/>
-          <w:numId w:val="7"/>
-        </w:numPr>
-      </w:pPr>
-      <w:r>
-        <w:t>Vote</w:t>
-      </w:r>
-      <w:r>
-        <w:t xml:space="preserve"> no</w:t>
-      </w:r>
-    </w:p>
-    <w:p>
-      <w:pPr>
-        <w:pStyle w:val="ListParagraph"/>
-        <w:numPr>
-          <w:ilvl w:val="1"/>
-          <w:numId w:val="7"/>
-        </w:numPr>
-      </w:pPr>
-      <w:r>
-        <w:t>Process</w:t>
-      </w:r>
-    </w:p>
-    <w:p>
-      <w:pPr>
-        <w:pStyle w:val="ListParagraph"/>
-        <w:numPr>
-          <w:ilvl w:val="0"/>
-          <w:numId w:val="7"/>
-        </w:numPr>
-      </w:pPr>
-      <w:r>
-        <w:t>Post Settle</w:t>
-      </w:r>
-    </w:p>
-    <w:p>
-      <w:pPr>
-        <w:pStyle w:val="ListParagraph"/>
-        <w:numPr>
-          <w:ilvl w:val="1"/>
-          <w:numId w:val="7"/>
-        </w:numPr>
-      </w:pPr>
-      <w:r>
-        <w:t>Vote</w:t>
-      </w:r>
-    </w:p>
-    <w:p>
-      <w:pPr>
-        <w:pStyle w:val="ListParagraph"/>
-        <w:numPr>
-          <w:ilvl w:val="1"/>
-          <w:numId w:val="7"/>
-        </w:numPr>
-      </w:pPr>
-      <w:r>
-        <w:t>Process</w:t>
-      </w:r>
-    </w:p>
-    <w:p>
-      <w:pPr>
-        <w:pStyle w:val="ListParagraph"/>
-        <w:numPr>
-          <w:ilvl w:val="0"/>
-          <w:numId w:val="7"/>
-        </w:numPr>
-      </w:pPr>
-      <w:r>
-        <w:t>Claim Rewards</w:t>
-      </w:r>
-    </w:p>
-    <w:p>
-      <w:pPr>
-        <w:pStyle w:val="ListParagraph"/>
-        <w:numPr>
-          <w:ilvl w:val="0"/>
-          <w:numId w:val="7"/>
-        </w:numPr>
-      </w:pPr>
-      <w:r>
-        <w:t>Deposit tokens</w:t>
-      </w:r>
-    </w:p>
-    <w:p>
-      <w:pPr>
-        <w:pStyle w:val="ListParagraph"/>
-        <w:numPr>
-          <w:ilvl w:val="0"/>
-          <w:numId w:val="7"/>
-        </w:numPr>
-      </w:pPr>
-      <w:bookmarkStart w:id="40" w:name="_Hlk143504735"/>
-      <w:r>
-        <w:t xml:space="preserve">Withdraw </w:t>
-      </w:r>
-      <w:proofErr w:type="gramStart"/>
-      <w:r>
-        <w:t>tokens</w:t>
-      </w:r>
-      <w:proofErr w:type="gramEnd"/>
-    </w:p>
-    <w:p>
-      <w:pPr>
-        <w:pStyle w:val="ListParagraph"/>
-        <w:numPr>
-          <w:ilvl w:val="1"/>
-          <w:numId w:val="7"/>
-        </w:numPr>
-      </w:pPr>
-      <w:r>
-        <w:t>gets ETH to EOA</w:t>
-      </w:r>
-    </w:p>
-    <w:p>
-      <w:pPr>
-        <w:pStyle w:val="ListParagraph"/>
-        <w:numPr>
-          <w:ilvl w:val="1"/>
-          <w:numId w:val="7"/>
-        </w:numPr>
-      </w:pPr>
-      <w:r>
-        <w:t>resets withdrawal</w:t>
-      </w:r>
-    </w:p>
-    <w:bookmarkEnd w:id="40"/>
     <w:p/>
     <w:sectPr>
       <w:headerReference w:type="default" r:id="rId42"/>
@@ -17368,6 +16841,119 @@
     </w:lvl>
   </w:abstractNum>
   <w:abstractNum w:abstractNumId="8" w15:restartNumberingAfterBreak="0">
+    <w:nsid w:val="5D8B6FD3"/>
+    <w:multiLevelType w:val="hybridMultilevel"/>
+    <w:tmpl w:val="42D6989E"/>
+    <w:lvl w:ilvl="0" w:tplc="CF0202DE">
+      <w:start w:val="1"/>
+      <w:numFmt w:val="bullet"/>
+      <w:lvlText w:val=""/>
+      <w:lvlJc w:val="left"/>
+      <w:pPr>
+        <w:ind w:left="720" w:hanging="360"/>
+      </w:pPr>
+      <w:rPr>
+        <w:rFonts w:ascii="Symbol" w:eastAsiaTheme="minorHAnsi" w:hAnsi="Symbol" w:cstheme="minorBidi" w:hint="default"/>
+      </w:rPr>
+    </w:lvl>
+    <w:lvl w:ilvl="1" w:tplc="04090003" w:tentative="1">
+      <w:start w:val="1"/>
+      <w:numFmt w:val="bullet"/>
+      <w:lvlText w:val="o"/>
+      <w:lvlJc w:val="left"/>
+      <w:pPr>
+        <w:ind w:left="1440" w:hanging="360"/>
+      </w:pPr>
+      <w:rPr>
+        <w:rFonts w:ascii="Courier New" w:hAnsi="Courier New" w:cs="Courier New" w:hint="default"/>
+      </w:rPr>
+    </w:lvl>
+    <w:lvl w:ilvl="2" w:tplc="04090005" w:tentative="1">
+      <w:start w:val="1"/>
+      <w:numFmt w:val="bullet"/>
+      <w:lvlText w:val=""/>
+      <w:lvlJc w:val="left"/>
+      <w:pPr>
+        <w:ind w:left="2160" w:hanging="360"/>
+      </w:pPr>
+      <w:rPr>
+        <w:rFonts w:ascii="Wingdings" w:hAnsi="Wingdings" w:hint="default"/>
+      </w:rPr>
+    </w:lvl>
+    <w:lvl w:ilvl="3" w:tplc="04090001" w:tentative="1">
+      <w:start w:val="1"/>
+      <w:numFmt w:val="bullet"/>
+      <w:lvlText w:val=""/>
+      <w:lvlJc w:val="left"/>
+      <w:pPr>
+        <w:ind w:left="2880" w:hanging="360"/>
+      </w:pPr>
+      <w:rPr>
+        <w:rFonts w:ascii="Symbol" w:hAnsi="Symbol" w:hint="default"/>
+      </w:rPr>
+    </w:lvl>
+    <w:lvl w:ilvl="4" w:tplc="04090003" w:tentative="1">
+      <w:start w:val="1"/>
+      <w:numFmt w:val="bullet"/>
+      <w:lvlText w:val="o"/>
+      <w:lvlJc w:val="left"/>
+      <w:pPr>
+        <w:ind w:left="3600" w:hanging="360"/>
+      </w:pPr>
+      <w:rPr>
+        <w:rFonts w:ascii="Courier New" w:hAnsi="Courier New" w:cs="Courier New" w:hint="default"/>
+      </w:rPr>
+    </w:lvl>
+    <w:lvl w:ilvl="5" w:tplc="04090005" w:tentative="1">
+      <w:start w:val="1"/>
+      <w:numFmt w:val="bullet"/>
+      <w:lvlText w:val=""/>
+      <w:lvlJc w:val="left"/>
+      <w:pPr>
+        <w:ind w:left="4320" w:hanging="360"/>
+      </w:pPr>
+      <w:rPr>
+        <w:rFonts w:ascii="Wingdings" w:hAnsi="Wingdings" w:hint="default"/>
+      </w:rPr>
+    </w:lvl>
+    <w:lvl w:ilvl="6" w:tplc="04090001" w:tentative="1">
+      <w:start w:val="1"/>
+      <w:numFmt w:val="bullet"/>
+      <w:lvlText w:val=""/>
+      <w:lvlJc w:val="left"/>
+      <w:pPr>
+        <w:ind w:left="5040" w:hanging="360"/>
+      </w:pPr>
+      <w:rPr>
+        <w:rFonts w:ascii="Symbol" w:hAnsi="Symbol" w:hint="default"/>
+      </w:rPr>
+    </w:lvl>
+    <w:lvl w:ilvl="7" w:tplc="04090003" w:tentative="1">
+      <w:start w:val="1"/>
+      <w:numFmt w:val="bullet"/>
+      <w:lvlText w:val="o"/>
+      <w:lvlJc w:val="left"/>
+      <w:pPr>
+        <w:ind w:left="5760" w:hanging="360"/>
+      </w:pPr>
+      <w:rPr>
+        <w:rFonts w:ascii="Courier New" w:hAnsi="Courier New" w:cs="Courier New" w:hint="default"/>
+      </w:rPr>
+    </w:lvl>
+    <w:lvl w:ilvl="8" w:tplc="04090005" w:tentative="1">
+      <w:start w:val="1"/>
+      <w:numFmt w:val="bullet"/>
+      <w:lvlText w:val=""/>
+      <w:lvlJc w:val="left"/>
+      <w:pPr>
+        <w:ind w:left="6480" w:hanging="360"/>
+      </w:pPr>
+      <w:rPr>
+        <w:rFonts w:ascii="Wingdings" w:hAnsi="Wingdings" w:hint="default"/>
+      </w:rPr>
+    </w:lvl>
+  </w:abstractNum>
+  <w:abstractNum w:abstractNumId="9" w15:restartNumberingAfterBreak="0">
     <w:nsid w:val="60D751C8"/>
     <w:multiLevelType w:val="hybridMultilevel"/>
     <w:tmpl w:val="708C157A"/>
@@ -17480,7 +17066,7 @@
       </w:rPr>
     </w:lvl>
   </w:abstractNum>
-  <w:abstractNum w:abstractNumId="9" w15:restartNumberingAfterBreak="0">
+  <w:abstractNum w:abstractNumId="10" w15:restartNumberingAfterBreak="0">
     <w:nsid w:val="7447279F"/>
     <w:multiLevelType w:val="hybridMultilevel"/>
     <w:tmpl w:val="D6F4FBF6"/>
@@ -17593,7 +17179,7 @@
       </w:rPr>
     </w:lvl>
   </w:abstractNum>
-  <w:abstractNum w:abstractNumId="10" w15:restartNumberingAfterBreak="0">
+  <w:abstractNum w:abstractNumId="11" w15:restartNumberingAfterBreak="0">
     <w:nsid w:val="791D2402"/>
     <w:multiLevelType w:val="hybridMultilevel"/>
     <w:tmpl w:val="7B248F82"/>
@@ -17706,7 +17292,120 @@
       </w:rPr>
     </w:lvl>
   </w:abstractNum>
-  <w:abstractNum w:abstractNumId="11" w15:restartNumberingAfterBreak="0">
+  <w:abstractNum w:abstractNumId="12" w15:restartNumberingAfterBreak="0">
+    <w:nsid w:val="7C02363A"/>
+    <w:multiLevelType w:val="hybridMultilevel"/>
+    <w:tmpl w:val="834C83F6"/>
+    <w:lvl w:ilvl="0" w:tplc="0860C0BC">
+      <w:start w:val="1"/>
+      <w:numFmt w:val="bullet"/>
+      <w:lvlText w:val=""/>
+      <w:lvlJc w:val="left"/>
+      <w:pPr>
+        <w:ind w:left="1080" w:hanging="360"/>
+      </w:pPr>
+      <w:rPr>
+        <w:rFonts w:ascii="Symbol" w:eastAsiaTheme="minorHAnsi" w:hAnsi="Symbol" w:cstheme="minorBidi" w:hint="default"/>
+      </w:rPr>
+    </w:lvl>
+    <w:lvl w:ilvl="1" w:tplc="04090003" w:tentative="1">
+      <w:start w:val="1"/>
+      <w:numFmt w:val="bullet"/>
+      <w:lvlText w:val="o"/>
+      <w:lvlJc w:val="left"/>
+      <w:pPr>
+        <w:ind w:left="1800" w:hanging="360"/>
+      </w:pPr>
+      <w:rPr>
+        <w:rFonts w:ascii="Courier New" w:hAnsi="Courier New" w:cs="Courier New" w:hint="default"/>
+      </w:rPr>
+    </w:lvl>
+    <w:lvl w:ilvl="2" w:tplc="04090005" w:tentative="1">
+      <w:start w:val="1"/>
+      <w:numFmt w:val="bullet"/>
+      <w:lvlText w:val=""/>
+      <w:lvlJc w:val="left"/>
+      <w:pPr>
+        <w:ind w:left="2520" w:hanging="360"/>
+      </w:pPr>
+      <w:rPr>
+        <w:rFonts w:ascii="Wingdings" w:hAnsi="Wingdings" w:hint="default"/>
+      </w:rPr>
+    </w:lvl>
+    <w:lvl w:ilvl="3" w:tplc="04090001" w:tentative="1">
+      <w:start w:val="1"/>
+      <w:numFmt w:val="bullet"/>
+      <w:lvlText w:val=""/>
+      <w:lvlJc w:val="left"/>
+      <w:pPr>
+        <w:ind w:left="3240" w:hanging="360"/>
+      </w:pPr>
+      <w:rPr>
+        <w:rFonts w:ascii="Symbol" w:hAnsi="Symbol" w:hint="default"/>
+      </w:rPr>
+    </w:lvl>
+    <w:lvl w:ilvl="4" w:tplc="04090003" w:tentative="1">
+      <w:start w:val="1"/>
+      <w:numFmt w:val="bullet"/>
+      <w:lvlText w:val="o"/>
+      <w:lvlJc w:val="left"/>
+      <w:pPr>
+        <w:ind w:left="3960" w:hanging="360"/>
+      </w:pPr>
+      <w:rPr>
+        <w:rFonts w:ascii="Courier New" w:hAnsi="Courier New" w:cs="Courier New" w:hint="default"/>
+      </w:rPr>
+    </w:lvl>
+    <w:lvl w:ilvl="5" w:tplc="04090005" w:tentative="1">
+      <w:start w:val="1"/>
+      <w:numFmt w:val="bullet"/>
+      <w:lvlText w:val=""/>
+      <w:lvlJc w:val="left"/>
+      <w:pPr>
+        <w:ind w:left="4680" w:hanging="360"/>
+      </w:pPr>
+      <w:rPr>
+        <w:rFonts w:ascii="Wingdings" w:hAnsi="Wingdings" w:hint="default"/>
+      </w:rPr>
+    </w:lvl>
+    <w:lvl w:ilvl="6" w:tplc="04090001" w:tentative="1">
+      <w:start w:val="1"/>
+      <w:numFmt w:val="bullet"/>
+      <w:lvlText w:val=""/>
+      <w:lvlJc w:val="left"/>
+      <w:pPr>
+        <w:ind w:left="5400" w:hanging="360"/>
+      </w:pPr>
+      <w:rPr>
+        <w:rFonts w:ascii="Symbol" w:hAnsi="Symbol" w:hint="default"/>
+      </w:rPr>
+    </w:lvl>
+    <w:lvl w:ilvl="7" w:tplc="04090003" w:tentative="1">
+      <w:start w:val="1"/>
+      <w:numFmt w:val="bullet"/>
+      <w:lvlText w:val="o"/>
+      <w:lvlJc w:val="left"/>
+      <w:pPr>
+        <w:ind w:left="6120" w:hanging="360"/>
+      </w:pPr>
+      <w:rPr>
+        <w:rFonts w:ascii="Courier New" w:hAnsi="Courier New" w:cs="Courier New" w:hint="default"/>
+      </w:rPr>
+    </w:lvl>
+    <w:lvl w:ilvl="8" w:tplc="04090005" w:tentative="1">
+      <w:start w:val="1"/>
+      <w:numFmt w:val="bullet"/>
+      <w:lvlText w:val=""/>
+      <w:lvlJc w:val="left"/>
+      <w:pPr>
+        <w:ind w:left="6840" w:hanging="360"/>
+      </w:pPr>
+      <w:rPr>
+        <w:rFonts w:ascii="Wingdings" w:hAnsi="Wingdings" w:hint="default"/>
+      </w:rPr>
+    </w:lvl>
+  </w:abstractNum>
+  <w:abstractNum w:abstractNumId="13" w15:restartNumberingAfterBreak="0">
     <w:nsid w:val="7DFF6B20"/>
     <w:multiLevelType w:val="hybridMultilevel"/>
     <w:tmpl w:val="4C54829C"/>
@@ -17820,16 +17519,16 @@
     </w:lvl>
   </w:abstractNum>
   <w:num w:numId="1" w16cid:durableId="947732515">
-    <w:abstractNumId w:val="8"/>
+    <w:abstractNumId w:val="9"/>
   </w:num>
   <w:num w:numId="2" w16cid:durableId="1917204072">
     <w:abstractNumId w:val="0"/>
   </w:num>
   <w:num w:numId="3" w16cid:durableId="1871993334">
-    <w:abstractNumId w:val="11"/>
+    <w:abstractNumId w:val="13"/>
   </w:num>
   <w:num w:numId="4" w16cid:durableId="1938899359">
-    <w:abstractNumId w:val="10"/>
+    <w:abstractNumId w:val="11"/>
   </w:num>
   <w:num w:numId="5" w16cid:durableId="303587478">
     <w:abstractNumId w:val="2"/>
@@ -17844,7 +17543,7 @@
     <w:abstractNumId w:val="6"/>
   </w:num>
   <w:num w:numId="9" w16cid:durableId="2133472832">
-    <w:abstractNumId w:val="9"/>
+    <w:abstractNumId w:val="10"/>
   </w:num>
   <w:num w:numId="10" w16cid:durableId="201021653">
     <w:abstractNumId w:val="4"/>
@@ -17854,6 +17553,12 @@
   </w:num>
   <w:num w:numId="12" w16cid:durableId="775558395">
     <w:abstractNumId w:val="1"/>
+  </w:num>
+  <w:num w:numId="13" w16cid:durableId="49159155">
+    <w:abstractNumId w:val="8"/>
+  </w:num>
+  <w:num w:numId="14" w16cid:durableId="832139214">
+    <w:abstractNumId w:val="12"/>
   </w:num>
   <w:numIdMacAtCleanup w:val="4"/>
 </w:numbering>

</xml_diff>